<commit_message>
Perbaikan ibadahController pada addDataIbadah
</commit_message>
<xml_diff>
--- a/DATA GEREJA/Penjelasan Website-1.docx
+++ b/DATA GEREJA/Penjelasan Website-1.docx
@@ -19325,8 +19325,6 @@
               </w:rPr>
               <w:t>09</w:t>
             </w:r>
-            <w:bookmarkStart w:id="0" w:name="_GoBack"/>
-            <w:bookmarkEnd w:id="0"/>
           </w:p>
         </w:tc>
       </w:tr>
@@ -20944,6 +20942,32 @@
         </w:drawing>
       </w:r>
     </w:p>
+    <w:p>
+      <w:pPr>
+        <w:jc w:val="both"/>
+        <w:rPr>
+          <w:rFonts w:ascii="Times New Roman" w:hAnsi="Times New Roman" w:cs="Times New Roman"/>
+          <w:color w:val="081C2A"/>
+          <w:sz w:val="24"/>
+          <w:szCs w:val="24"/>
+          <w:shd w:val="clear" w:color="auto" w:fill="FFFFFF"/>
+          <w:lang w:val="en-US"/>
+        </w:rPr>
+      </w:pPr>
+    </w:p>
+    <w:p>
+      <w:pPr>
+        <w:jc w:val="both"/>
+        <w:rPr>
+          <w:rFonts w:ascii="Times New Roman" w:hAnsi="Times New Roman" w:cs="Times New Roman"/>
+          <w:color w:val="081C2A"/>
+          <w:sz w:val="24"/>
+          <w:szCs w:val="24"/>
+          <w:shd w:val="clear" w:color="auto" w:fill="FFFFFF"/>
+          <w:lang w:val="en-US"/>
+        </w:rPr>
+      </w:pPr>
+    </w:p>
     <w:tbl>
       <w:tblPr>
         <w:tblStyle w:val="TableGrid"/>
@@ -20980,6 +21004,7 @@
                 <w:shd w:val="clear" w:color="auto" w:fill="FFFFFF"/>
                 <w:lang w:val="id-ID"/>
               </w:rPr>
+              <w:lastRenderedPageBreak/>
               <w:t>Line</w:t>
             </w:r>
           </w:p>
@@ -21028,9 +21053,20 @@
                 <w:sz w:val="24"/>
                 <w:szCs w:val="24"/>
                 <w:shd w:val="clear" w:color="auto" w:fill="FFFFFF"/>
-                <w:lang w:val="en-US"/>
-              </w:rPr>
-            </w:pPr>
+                <w:lang w:val="id-ID"/>
+              </w:rPr>
+            </w:pPr>
+            <w:r>
+              <w:rPr>
+                <w:rFonts w:ascii="Times New Roman" w:hAnsi="Times New Roman" w:cs="Times New Roman"/>
+                <w:color w:val="081C2A"/>
+                <w:sz w:val="24"/>
+                <w:szCs w:val="24"/>
+                <w:shd w:val="clear" w:color="auto" w:fill="FFFFFF"/>
+                <w:lang w:val="id-ID"/>
+              </w:rPr>
+              <w:t>145</w:t>
+            </w:r>
           </w:p>
         </w:tc>
         <w:tc>
@@ -21049,26 +21085,70 @@
                 <w:lang w:val="en-US"/>
               </w:rPr>
             </w:pPr>
-          </w:p>
-        </w:tc>
-      </w:tr>
-      <w:tr>
-        <w:tc>
-          <w:tcPr>
-            <w:tcW w:w="704" w:type="dxa"/>
-          </w:tcPr>
-          <w:p>
-            <w:pPr>
-              <w:jc w:val="both"/>
-              <w:rPr>
-                <w:rFonts w:ascii="Times New Roman" w:hAnsi="Times New Roman" w:cs="Times New Roman"/>
-                <w:color w:val="081C2A"/>
-                <w:sz w:val="24"/>
-                <w:szCs w:val="24"/>
-                <w:shd w:val="clear" w:color="auto" w:fill="FFFFFF"/>
-                <w:lang w:val="en-US"/>
-              </w:rPr>
-            </w:pPr>
+            <w:r>
+              <w:rPr>
+                <w:rFonts w:ascii="Times New Roman" w:hAnsi="Times New Roman" w:cs="Times New Roman"/>
+                <w:color w:val="081C2A"/>
+                <w:sz w:val="24"/>
+                <w:szCs w:val="24"/>
+                <w:shd w:val="clear" w:color="auto" w:fill="FFFFFF"/>
+                <w:lang w:val="id-ID"/>
+              </w:rPr>
+              <w:t>Membuat sebuah fungsi pada JavaScript dengan nama “</w:t>
+            </w:r>
+            <w:r>
+              <w:rPr>
+                <w:rFonts w:ascii="Times New Roman" w:hAnsi="Times New Roman" w:cs="Times New Roman"/>
+                <w:color w:val="081C2A"/>
+                <w:sz w:val="24"/>
+                <w:szCs w:val="24"/>
+                <w:shd w:val="clear" w:color="auto" w:fill="FFFFFF"/>
+                <w:lang w:val="id-ID"/>
+              </w:rPr>
+              <w:t>deleteBaptis</w:t>
+            </w:r>
+            <w:r>
+              <w:rPr>
+                <w:rFonts w:ascii="Times New Roman" w:hAnsi="Times New Roman" w:cs="Times New Roman"/>
+                <w:color w:val="081C2A"/>
+                <w:sz w:val="24"/>
+                <w:szCs w:val="24"/>
+                <w:shd w:val="clear" w:color="auto" w:fill="FFFFFF"/>
+                <w:lang w:val="id-ID"/>
+              </w:rPr>
+              <w:t>” yang berisikan sebuah parameter dengan data yang ditampung disimpan oleh variabel “baptism_id”</w:t>
+            </w:r>
+          </w:p>
+        </w:tc>
+      </w:tr>
+      <w:tr>
+        <w:tc>
+          <w:tcPr>
+            <w:tcW w:w="704" w:type="dxa"/>
+          </w:tcPr>
+          <w:p>
+            <w:pPr>
+              <w:jc w:val="both"/>
+              <w:rPr>
+                <w:rFonts w:ascii="Times New Roman" w:hAnsi="Times New Roman" w:cs="Times New Roman"/>
+                <w:color w:val="081C2A"/>
+                <w:sz w:val="24"/>
+                <w:szCs w:val="24"/>
+                <w:shd w:val="clear" w:color="auto" w:fill="FFFFFF"/>
+                <w:lang w:val="id-ID"/>
+              </w:rPr>
+            </w:pPr>
+            <w:r>
+              <w:rPr>
+                <w:rFonts w:ascii="Times New Roman" w:hAnsi="Times New Roman" w:cs="Times New Roman"/>
+                <w:color w:val="081C2A"/>
+                <w:sz w:val="24"/>
+                <w:szCs w:val="24"/>
+                <w:shd w:val="clear" w:color="auto" w:fill="FFFFFF"/>
+                <w:lang w:val="id-ID"/>
+              </w:rPr>
+              <w:t>146</w:t>
+            </w:r>
           </w:p>
         </w:tc>
         <w:tc>
@@ -21087,26 +21167,48 @@
                 <w:lang w:val="en-US"/>
               </w:rPr>
             </w:pPr>
-          </w:p>
-        </w:tc>
-      </w:tr>
-      <w:tr>
-        <w:tc>
-          <w:tcPr>
-            <w:tcW w:w="704" w:type="dxa"/>
-          </w:tcPr>
-          <w:p>
-            <w:pPr>
-              <w:jc w:val="both"/>
-              <w:rPr>
-                <w:rFonts w:ascii="Times New Roman" w:hAnsi="Times New Roman" w:cs="Times New Roman"/>
-                <w:color w:val="081C2A"/>
-                <w:sz w:val="24"/>
-                <w:szCs w:val="24"/>
-                <w:shd w:val="clear" w:color="auto" w:fill="FFFFFF"/>
-                <w:lang w:val="en-US"/>
-              </w:rPr>
-            </w:pPr>
+            <w:r>
+              <w:rPr>
+                <w:rFonts w:ascii="Times New Roman" w:hAnsi="Times New Roman" w:cs="Times New Roman"/>
+                <w:color w:val="081C2A"/>
+                <w:sz w:val="24"/>
+                <w:szCs w:val="24"/>
+                <w:shd w:val="clear" w:color="auto" w:fill="FFFFFF"/>
+                <w:lang w:val="en-US"/>
+              </w:rPr>
+              <w:t>Memanggil library sweetalert2 yakni fungsi Swal.fire</w:t>
+            </w:r>
+          </w:p>
+        </w:tc>
+      </w:tr>
+      <w:tr>
+        <w:tc>
+          <w:tcPr>
+            <w:tcW w:w="704" w:type="dxa"/>
+          </w:tcPr>
+          <w:p>
+            <w:pPr>
+              <w:jc w:val="both"/>
+              <w:rPr>
+                <w:rFonts w:ascii="Times New Roman" w:hAnsi="Times New Roman" w:cs="Times New Roman"/>
+                <w:color w:val="081C2A"/>
+                <w:sz w:val="24"/>
+                <w:szCs w:val="24"/>
+                <w:shd w:val="clear" w:color="auto" w:fill="FFFFFF"/>
+                <w:lang w:val="id-ID"/>
+              </w:rPr>
+            </w:pPr>
+            <w:r>
+              <w:rPr>
+                <w:rFonts w:ascii="Times New Roman" w:hAnsi="Times New Roman" w:cs="Times New Roman"/>
+                <w:color w:val="081C2A"/>
+                <w:sz w:val="24"/>
+                <w:szCs w:val="24"/>
+                <w:shd w:val="clear" w:color="auto" w:fill="FFFFFF"/>
+                <w:lang w:val="id-ID"/>
+              </w:rPr>
+              <w:t>147</w:t>
+            </w:r>
           </w:p>
         </w:tc>
         <w:tc>
@@ -21122,29 +21224,84 @@
                 <w:sz w:val="24"/>
                 <w:szCs w:val="24"/>
                 <w:shd w:val="clear" w:color="auto" w:fill="FFFFFF"/>
-                <w:lang w:val="en-US"/>
-              </w:rPr>
-            </w:pPr>
-          </w:p>
-        </w:tc>
-      </w:tr>
-      <w:tr>
-        <w:tc>
-          <w:tcPr>
-            <w:tcW w:w="704" w:type="dxa"/>
-          </w:tcPr>
-          <w:p>
-            <w:pPr>
-              <w:jc w:val="both"/>
-              <w:rPr>
-                <w:rFonts w:ascii="Times New Roman" w:hAnsi="Times New Roman" w:cs="Times New Roman"/>
-                <w:color w:val="081C2A"/>
-                <w:sz w:val="24"/>
-                <w:szCs w:val="24"/>
-                <w:shd w:val="clear" w:color="auto" w:fill="FFFFFF"/>
-                <w:lang w:val="en-US"/>
-              </w:rPr>
-            </w:pPr>
+                <w:lang w:val="id-ID"/>
+              </w:rPr>
+            </w:pPr>
+            <w:r>
+              <w:rPr>
+                <w:rFonts w:ascii="Times New Roman" w:hAnsi="Times New Roman" w:cs="Times New Roman"/>
+                <w:color w:val="081C2A"/>
+                <w:sz w:val="24"/>
+                <w:szCs w:val="24"/>
+                <w:shd w:val="clear" w:color="auto" w:fill="FFFFFF"/>
+                <w:lang w:val="en-US"/>
+              </w:rPr>
+              <w:t xml:space="preserve">Memanggil variabel </w:t>
+            </w:r>
+            <w:r>
+              <w:rPr>
+                <w:rFonts w:ascii="Times New Roman" w:hAnsi="Times New Roman" w:cs="Times New Roman"/>
+                <w:color w:val="081C2A"/>
+                <w:sz w:val="24"/>
+                <w:szCs w:val="24"/>
+                <w:shd w:val="clear" w:color="auto" w:fill="FFFFFF"/>
+                <w:lang w:val="id-ID"/>
+              </w:rPr>
+              <w:t>“title”</w:t>
+            </w:r>
+            <w:r>
+              <w:rPr>
+                <w:rFonts w:ascii="Times New Roman" w:hAnsi="Times New Roman" w:cs="Times New Roman"/>
+                <w:color w:val="081C2A"/>
+                <w:sz w:val="24"/>
+                <w:szCs w:val="24"/>
+                <w:shd w:val="clear" w:color="auto" w:fill="FFFFFF"/>
+                <w:lang w:val="en-US"/>
+              </w:rPr>
+              <w:t xml:space="preserve"> dari library sweetalert2 dengan isi </w:t>
+            </w:r>
+            <w:r>
+              <w:rPr>
+                <w:rFonts w:ascii="Times New Roman" w:hAnsi="Times New Roman" w:cs="Times New Roman"/>
+                <w:color w:val="081C2A"/>
+                <w:sz w:val="24"/>
+                <w:szCs w:val="24"/>
+                <w:shd w:val="clear" w:color="auto" w:fill="FFFFFF"/>
+                <w:lang w:val="id-ID"/>
+              </w:rPr>
+              <w:t>“Peringatan”</w:t>
+            </w:r>
+          </w:p>
+        </w:tc>
+      </w:tr>
+      <w:tr>
+        <w:tc>
+          <w:tcPr>
+            <w:tcW w:w="704" w:type="dxa"/>
+          </w:tcPr>
+          <w:p>
+            <w:pPr>
+              <w:jc w:val="both"/>
+              <w:rPr>
+                <w:rFonts w:ascii="Times New Roman" w:hAnsi="Times New Roman" w:cs="Times New Roman"/>
+                <w:color w:val="081C2A"/>
+                <w:sz w:val="24"/>
+                <w:szCs w:val="24"/>
+                <w:shd w:val="clear" w:color="auto" w:fill="FFFFFF"/>
+                <w:lang w:val="id-ID"/>
+              </w:rPr>
+            </w:pPr>
+            <w:r>
+              <w:rPr>
+                <w:rFonts w:ascii="Times New Roman" w:hAnsi="Times New Roman" w:cs="Times New Roman"/>
+                <w:color w:val="081C2A"/>
+                <w:sz w:val="24"/>
+                <w:szCs w:val="24"/>
+                <w:shd w:val="clear" w:color="auto" w:fill="FFFFFF"/>
+                <w:lang w:val="id-ID"/>
+              </w:rPr>
+              <w:t>148</w:t>
+            </w:r>
           </w:p>
         </w:tc>
         <w:tc>
@@ -21163,26 +21320,125 @@
                 <w:lang w:val="en-US"/>
               </w:rPr>
             </w:pPr>
-          </w:p>
-        </w:tc>
-      </w:tr>
-      <w:tr>
-        <w:tc>
-          <w:tcPr>
-            <w:tcW w:w="704" w:type="dxa"/>
-          </w:tcPr>
-          <w:p>
-            <w:pPr>
-              <w:jc w:val="both"/>
-              <w:rPr>
-                <w:rFonts w:ascii="Times New Roman" w:hAnsi="Times New Roman" w:cs="Times New Roman"/>
-                <w:color w:val="081C2A"/>
-                <w:sz w:val="24"/>
-                <w:szCs w:val="24"/>
-                <w:shd w:val="clear" w:color="auto" w:fill="FFFFFF"/>
-                <w:lang w:val="en-US"/>
-              </w:rPr>
-            </w:pPr>
+            <w:r>
+              <w:rPr>
+                <w:rFonts w:ascii="Times New Roman" w:hAnsi="Times New Roman" w:cs="Times New Roman"/>
+                <w:color w:val="081C2A"/>
+                <w:sz w:val="24"/>
+                <w:szCs w:val="24"/>
+                <w:shd w:val="clear" w:color="auto" w:fill="FFFFFF"/>
+                <w:lang w:val="en-US"/>
+              </w:rPr>
+              <w:t xml:space="preserve">Memanggil variabel </w:t>
+            </w:r>
+            <w:r>
+              <w:rPr>
+                <w:rFonts w:ascii="Times New Roman" w:hAnsi="Times New Roman" w:cs="Times New Roman"/>
+                <w:color w:val="081C2A"/>
+                <w:sz w:val="24"/>
+                <w:szCs w:val="24"/>
+                <w:shd w:val="clear" w:color="auto" w:fill="FFFFFF"/>
+                <w:lang w:val="id-ID"/>
+              </w:rPr>
+              <w:t>“</w:t>
+            </w:r>
+            <w:r>
+              <w:rPr>
+                <w:rFonts w:ascii="Times New Roman" w:hAnsi="Times New Roman" w:cs="Times New Roman"/>
+                <w:color w:val="081C2A"/>
+                <w:sz w:val="24"/>
+                <w:szCs w:val="24"/>
+                <w:shd w:val="clear" w:color="auto" w:fill="FFFFFF"/>
+                <w:lang w:val="id-ID"/>
+              </w:rPr>
+              <w:t>text</w:t>
+            </w:r>
+            <w:r>
+              <w:rPr>
+                <w:rFonts w:ascii="Times New Roman" w:hAnsi="Times New Roman" w:cs="Times New Roman"/>
+                <w:color w:val="081C2A"/>
+                <w:sz w:val="24"/>
+                <w:szCs w:val="24"/>
+                <w:shd w:val="clear" w:color="auto" w:fill="FFFFFF"/>
+                <w:lang w:val="id-ID"/>
+              </w:rPr>
+              <w:t>”</w:t>
+            </w:r>
+            <w:r>
+              <w:rPr>
+                <w:rFonts w:ascii="Times New Roman" w:hAnsi="Times New Roman" w:cs="Times New Roman"/>
+                <w:color w:val="081C2A"/>
+                <w:sz w:val="24"/>
+                <w:szCs w:val="24"/>
+                <w:shd w:val="clear" w:color="auto" w:fill="FFFFFF"/>
+                <w:lang w:val="en-US"/>
+              </w:rPr>
+              <w:t xml:space="preserve"> dari library sweetalert2 dengan isi </w:t>
+            </w:r>
+            <w:r>
+              <w:rPr>
+                <w:rFonts w:ascii="Times New Roman" w:hAnsi="Times New Roman" w:cs="Times New Roman"/>
+                <w:color w:val="081C2A"/>
+                <w:sz w:val="24"/>
+                <w:szCs w:val="24"/>
+                <w:shd w:val="clear" w:color="auto" w:fill="FFFFFF"/>
+                <w:lang w:val="id-ID"/>
+              </w:rPr>
+              <w:t>“</w:t>
+            </w:r>
+            <w:r>
+              <w:rPr>
+                <w:rFonts w:ascii="Times New Roman" w:hAnsi="Times New Roman" w:cs="Times New Roman"/>
+                <w:color w:val="081C2A"/>
+                <w:sz w:val="24"/>
+                <w:szCs w:val="24"/>
+                <w:shd w:val="clear" w:color="auto" w:fill="FFFFFF"/>
+                <w:lang w:val="id-ID"/>
+              </w:rPr>
+              <w:t>Data akan terhapus secara permanen</w:t>
+            </w:r>
+            <w:r>
+              <w:rPr>
+                <w:rFonts w:ascii="Times New Roman" w:hAnsi="Times New Roman" w:cs="Times New Roman"/>
+                <w:color w:val="081C2A"/>
+                <w:sz w:val="24"/>
+                <w:szCs w:val="24"/>
+                <w:shd w:val="clear" w:color="auto" w:fill="FFFFFF"/>
+                <w:lang w:val="id-ID"/>
+              </w:rPr>
+              <w:t>”</w:t>
+            </w:r>
+          </w:p>
+        </w:tc>
+      </w:tr>
+      <w:tr>
+        <w:tc>
+          <w:tcPr>
+            <w:tcW w:w="704" w:type="dxa"/>
+          </w:tcPr>
+          <w:p>
+            <w:pPr>
+              <w:jc w:val="both"/>
+              <w:rPr>
+                <w:rFonts w:ascii="Times New Roman" w:hAnsi="Times New Roman" w:cs="Times New Roman"/>
+                <w:color w:val="081C2A"/>
+                <w:sz w:val="24"/>
+                <w:szCs w:val="24"/>
+                <w:shd w:val="clear" w:color="auto" w:fill="FFFFFF"/>
+                <w:lang w:val="id-ID"/>
+              </w:rPr>
+            </w:pPr>
+            <w:r>
+              <w:rPr>
+                <w:rFonts w:ascii="Times New Roman" w:hAnsi="Times New Roman" w:cs="Times New Roman"/>
+                <w:color w:val="081C2A"/>
+                <w:sz w:val="24"/>
+                <w:szCs w:val="24"/>
+                <w:shd w:val="clear" w:color="auto" w:fill="FFFFFF"/>
+                <w:lang w:val="id-ID"/>
+              </w:rPr>
+              <w:t>149</w:t>
+            </w:r>
           </w:p>
         </w:tc>
         <w:tc>
@@ -21201,26 +21457,125 @@
                 <w:lang w:val="en-US"/>
               </w:rPr>
             </w:pPr>
-          </w:p>
-        </w:tc>
-      </w:tr>
-      <w:tr>
-        <w:tc>
-          <w:tcPr>
-            <w:tcW w:w="704" w:type="dxa"/>
-          </w:tcPr>
-          <w:p>
-            <w:pPr>
-              <w:jc w:val="both"/>
-              <w:rPr>
-                <w:rFonts w:ascii="Times New Roman" w:hAnsi="Times New Roman" w:cs="Times New Roman"/>
-                <w:color w:val="081C2A"/>
-                <w:sz w:val="24"/>
-                <w:szCs w:val="24"/>
-                <w:shd w:val="clear" w:color="auto" w:fill="FFFFFF"/>
-                <w:lang w:val="en-US"/>
-              </w:rPr>
-            </w:pPr>
+            <w:r>
+              <w:rPr>
+                <w:rFonts w:ascii="Times New Roman" w:hAnsi="Times New Roman" w:cs="Times New Roman"/>
+                <w:color w:val="081C2A"/>
+                <w:sz w:val="24"/>
+                <w:szCs w:val="24"/>
+                <w:shd w:val="clear" w:color="auto" w:fill="FFFFFF"/>
+                <w:lang w:val="en-US"/>
+              </w:rPr>
+              <w:t xml:space="preserve">Memanggil variabel </w:t>
+            </w:r>
+            <w:r>
+              <w:rPr>
+                <w:rFonts w:ascii="Times New Roman" w:hAnsi="Times New Roman" w:cs="Times New Roman"/>
+                <w:color w:val="081C2A"/>
+                <w:sz w:val="24"/>
+                <w:szCs w:val="24"/>
+                <w:shd w:val="clear" w:color="auto" w:fill="FFFFFF"/>
+                <w:lang w:val="id-ID"/>
+              </w:rPr>
+              <w:t>“</w:t>
+            </w:r>
+            <w:r>
+              <w:rPr>
+                <w:rFonts w:ascii="Times New Roman" w:hAnsi="Times New Roman" w:cs="Times New Roman"/>
+                <w:color w:val="081C2A"/>
+                <w:sz w:val="24"/>
+                <w:szCs w:val="24"/>
+                <w:shd w:val="clear" w:color="auto" w:fill="FFFFFF"/>
+                <w:lang w:val="id-ID"/>
+              </w:rPr>
+              <w:t>icon</w:t>
+            </w:r>
+            <w:r>
+              <w:rPr>
+                <w:rFonts w:ascii="Times New Roman" w:hAnsi="Times New Roman" w:cs="Times New Roman"/>
+                <w:color w:val="081C2A"/>
+                <w:sz w:val="24"/>
+                <w:szCs w:val="24"/>
+                <w:shd w:val="clear" w:color="auto" w:fill="FFFFFF"/>
+                <w:lang w:val="id-ID"/>
+              </w:rPr>
+              <w:t>”</w:t>
+            </w:r>
+            <w:r>
+              <w:rPr>
+                <w:rFonts w:ascii="Times New Roman" w:hAnsi="Times New Roman" w:cs="Times New Roman"/>
+                <w:color w:val="081C2A"/>
+                <w:sz w:val="24"/>
+                <w:szCs w:val="24"/>
+                <w:shd w:val="clear" w:color="auto" w:fill="FFFFFF"/>
+                <w:lang w:val="en-US"/>
+              </w:rPr>
+              <w:t xml:space="preserve"> dari library sweetalert2 dengan isi </w:t>
+            </w:r>
+            <w:r>
+              <w:rPr>
+                <w:rFonts w:ascii="Times New Roman" w:hAnsi="Times New Roman" w:cs="Times New Roman"/>
+                <w:color w:val="081C2A"/>
+                <w:sz w:val="24"/>
+                <w:szCs w:val="24"/>
+                <w:shd w:val="clear" w:color="auto" w:fill="FFFFFF"/>
+                <w:lang w:val="id-ID"/>
+              </w:rPr>
+              <w:t>“</w:t>
+            </w:r>
+            <w:r>
+              <w:rPr>
+                <w:rFonts w:ascii="Times New Roman" w:hAnsi="Times New Roman" w:cs="Times New Roman"/>
+                <w:color w:val="081C2A"/>
+                <w:sz w:val="24"/>
+                <w:szCs w:val="24"/>
+                <w:shd w:val="clear" w:color="auto" w:fill="FFFFFF"/>
+                <w:lang w:val="id-ID"/>
+              </w:rPr>
+              <w:t>warning</w:t>
+            </w:r>
+            <w:r>
+              <w:rPr>
+                <w:rFonts w:ascii="Times New Roman" w:hAnsi="Times New Roman" w:cs="Times New Roman"/>
+                <w:color w:val="081C2A"/>
+                <w:sz w:val="24"/>
+                <w:szCs w:val="24"/>
+                <w:shd w:val="clear" w:color="auto" w:fill="FFFFFF"/>
+                <w:lang w:val="id-ID"/>
+              </w:rPr>
+              <w:t>”</w:t>
+            </w:r>
+          </w:p>
+        </w:tc>
+      </w:tr>
+      <w:tr>
+        <w:tc>
+          <w:tcPr>
+            <w:tcW w:w="704" w:type="dxa"/>
+          </w:tcPr>
+          <w:p>
+            <w:pPr>
+              <w:jc w:val="both"/>
+              <w:rPr>
+                <w:rFonts w:ascii="Times New Roman" w:hAnsi="Times New Roman" w:cs="Times New Roman"/>
+                <w:color w:val="081C2A"/>
+                <w:sz w:val="24"/>
+                <w:szCs w:val="24"/>
+                <w:shd w:val="clear" w:color="auto" w:fill="FFFFFF"/>
+                <w:lang w:val="id-ID"/>
+              </w:rPr>
+            </w:pPr>
+            <w:r>
+              <w:rPr>
+                <w:rFonts w:ascii="Times New Roman" w:hAnsi="Times New Roman" w:cs="Times New Roman"/>
+                <w:color w:val="081C2A"/>
+                <w:sz w:val="24"/>
+                <w:szCs w:val="24"/>
+                <w:shd w:val="clear" w:color="auto" w:fill="FFFFFF"/>
+                <w:lang w:val="id-ID"/>
+              </w:rPr>
+              <w:t>150</w:t>
+            </w:r>
           </w:p>
         </w:tc>
         <w:tc>
@@ -21239,26 +21594,125 @@
                 <w:lang w:val="en-US"/>
               </w:rPr>
             </w:pPr>
-          </w:p>
-        </w:tc>
-      </w:tr>
-      <w:tr>
-        <w:tc>
-          <w:tcPr>
-            <w:tcW w:w="704" w:type="dxa"/>
-          </w:tcPr>
-          <w:p>
-            <w:pPr>
-              <w:jc w:val="both"/>
-              <w:rPr>
-                <w:rFonts w:ascii="Times New Roman" w:hAnsi="Times New Roman" w:cs="Times New Roman"/>
-                <w:color w:val="081C2A"/>
-                <w:sz w:val="24"/>
-                <w:szCs w:val="24"/>
-                <w:shd w:val="clear" w:color="auto" w:fill="FFFFFF"/>
-                <w:lang w:val="en-US"/>
-              </w:rPr>
-            </w:pPr>
+            <w:r>
+              <w:rPr>
+                <w:rFonts w:ascii="Times New Roman" w:hAnsi="Times New Roman" w:cs="Times New Roman"/>
+                <w:color w:val="081C2A"/>
+                <w:sz w:val="24"/>
+                <w:szCs w:val="24"/>
+                <w:shd w:val="clear" w:color="auto" w:fill="FFFFFF"/>
+                <w:lang w:val="en-US"/>
+              </w:rPr>
+              <w:t xml:space="preserve">Memanggil variabel </w:t>
+            </w:r>
+            <w:r>
+              <w:rPr>
+                <w:rFonts w:ascii="Times New Roman" w:hAnsi="Times New Roman" w:cs="Times New Roman"/>
+                <w:color w:val="081C2A"/>
+                <w:sz w:val="24"/>
+                <w:szCs w:val="24"/>
+                <w:shd w:val="clear" w:color="auto" w:fill="FFFFFF"/>
+                <w:lang w:val="id-ID"/>
+              </w:rPr>
+              <w:t>“</w:t>
+            </w:r>
+            <w:r>
+              <w:rPr>
+                <w:rFonts w:ascii="Times New Roman" w:hAnsi="Times New Roman" w:cs="Times New Roman"/>
+                <w:color w:val="081C2A"/>
+                <w:sz w:val="24"/>
+                <w:szCs w:val="24"/>
+                <w:shd w:val="clear" w:color="auto" w:fill="FFFFFF"/>
+                <w:lang w:val="id-ID"/>
+              </w:rPr>
+              <w:t>showCancelButton</w:t>
+            </w:r>
+            <w:r>
+              <w:rPr>
+                <w:rFonts w:ascii="Times New Roman" w:hAnsi="Times New Roman" w:cs="Times New Roman"/>
+                <w:color w:val="081C2A"/>
+                <w:sz w:val="24"/>
+                <w:szCs w:val="24"/>
+                <w:shd w:val="clear" w:color="auto" w:fill="FFFFFF"/>
+                <w:lang w:val="id-ID"/>
+              </w:rPr>
+              <w:t>”</w:t>
+            </w:r>
+            <w:r>
+              <w:rPr>
+                <w:rFonts w:ascii="Times New Roman" w:hAnsi="Times New Roman" w:cs="Times New Roman"/>
+                <w:color w:val="081C2A"/>
+                <w:sz w:val="24"/>
+                <w:szCs w:val="24"/>
+                <w:shd w:val="clear" w:color="auto" w:fill="FFFFFF"/>
+                <w:lang w:val="en-US"/>
+              </w:rPr>
+              <w:t xml:space="preserve"> dari library sweetalert2 dengan isi </w:t>
+            </w:r>
+            <w:r>
+              <w:rPr>
+                <w:rFonts w:ascii="Times New Roman" w:hAnsi="Times New Roman" w:cs="Times New Roman"/>
+                <w:color w:val="081C2A"/>
+                <w:sz w:val="24"/>
+                <w:szCs w:val="24"/>
+                <w:shd w:val="clear" w:color="auto" w:fill="FFFFFF"/>
+                <w:lang w:val="id-ID"/>
+              </w:rPr>
+              <w:t>“</w:t>
+            </w:r>
+            <w:r>
+              <w:rPr>
+                <w:rFonts w:ascii="Times New Roman" w:hAnsi="Times New Roman" w:cs="Times New Roman"/>
+                <w:color w:val="081C2A"/>
+                <w:sz w:val="24"/>
+                <w:szCs w:val="24"/>
+                <w:shd w:val="clear" w:color="auto" w:fill="FFFFFF"/>
+                <w:lang w:val="id-ID"/>
+              </w:rPr>
+              <w:t>true</w:t>
+            </w:r>
+            <w:r>
+              <w:rPr>
+                <w:rFonts w:ascii="Times New Roman" w:hAnsi="Times New Roman" w:cs="Times New Roman"/>
+                <w:color w:val="081C2A"/>
+                <w:sz w:val="24"/>
+                <w:szCs w:val="24"/>
+                <w:shd w:val="clear" w:color="auto" w:fill="FFFFFF"/>
+                <w:lang w:val="id-ID"/>
+              </w:rPr>
+              <w:t>”</w:t>
+            </w:r>
+          </w:p>
+        </w:tc>
+      </w:tr>
+      <w:tr>
+        <w:tc>
+          <w:tcPr>
+            <w:tcW w:w="704" w:type="dxa"/>
+          </w:tcPr>
+          <w:p>
+            <w:pPr>
+              <w:jc w:val="both"/>
+              <w:rPr>
+                <w:rFonts w:ascii="Times New Roman" w:hAnsi="Times New Roman" w:cs="Times New Roman"/>
+                <w:color w:val="081C2A"/>
+                <w:sz w:val="24"/>
+                <w:szCs w:val="24"/>
+                <w:shd w:val="clear" w:color="auto" w:fill="FFFFFF"/>
+                <w:lang w:val="id-ID"/>
+              </w:rPr>
+            </w:pPr>
+            <w:r>
+              <w:rPr>
+                <w:rFonts w:ascii="Times New Roman" w:hAnsi="Times New Roman" w:cs="Times New Roman"/>
+                <w:color w:val="081C2A"/>
+                <w:sz w:val="24"/>
+                <w:szCs w:val="24"/>
+                <w:shd w:val="clear" w:color="auto" w:fill="FFFFFF"/>
+                <w:lang w:val="id-ID"/>
+              </w:rPr>
+              <w:t>151</w:t>
+            </w:r>
           </w:p>
         </w:tc>
         <w:tc>
@@ -21277,26 +21731,125 @@
                 <w:lang w:val="en-US"/>
               </w:rPr>
             </w:pPr>
-          </w:p>
-        </w:tc>
-      </w:tr>
-      <w:tr>
-        <w:tc>
-          <w:tcPr>
-            <w:tcW w:w="704" w:type="dxa"/>
-          </w:tcPr>
-          <w:p>
-            <w:pPr>
-              <w:jc w:val="both"/>
-              <w:rPr>
-                <w:rFonts w:ascii="Times New Roman" w:hAnsi="Times New Roman" w:cs="Times New Roman"/>
-                <w:color w:val="081C2A"/>
-                <w:sz w:val="24"/>
-                <w:szCs w:val="24"/>
-                <w:shd w:val="clear" w:color="auto" w:fill="FFFFFF"/>
-                <w:lang w:val="en-US"/>
-              </w:rPr>
-            </w:pPr>
+            <w:r>
+              <w:rPr>
+                <w:rFonts w:ascii="Times New Roman" w:hAnsi="Times New Roman" w:cs="Times New Roman"/>
+                <w:color w:val="081C2A"/>
+                <w:sz w:val="24"/>
+                <w:szCs w:val="24"/>
+                <w:shd w:val="clear" w:color="auto" w:fill="FFFFFF"/>
+                <w:lang w:val="en-US"/>
+              </w:rPr>
+              <w:t xml:space="preserve">Memanggil variabel </w:t>
+            </w:r>
+            <w:r>
+              <w:rPr>
+                <w:rFonts w:ascii="Times New Roman" w:hAnsi="Times New Roman" w:cs="Times New Roman"/>
+                <w:color w:val="081C2A"/>
+                <w:sz w:val="24"/>
+                <w:szCs w:val="24"/>
+                <w:shd w:val="clear" w:color="auto" w:fill="FFFFFF"/>
+                <w:lang w:val="id-ID"/>
+              </w:rPr>
+              <w:t>“</w:t>
+            </w:r>
+            <w:r>
+              <w:rPr>
+                <w:rFonts w:ascii="Times New Roman" w:hAnsi="Times New Roman" w:cs="Times New Roman"/>
+                <w:color w:val="081C2A"/>
+                <w:sz w:val="24"/>
+                <w:szCs w:val="24"/>
+                <w:shd w:val="clear" w:color="auto" w:fill="FFFFFF"/>
+                <w:lang w:val="id-ID"/>
+              </w:rPr>
+              <w:t>confirmButtonColor</w:t>
+            </w:r>
+            <w:r>
+              <w:rPr>
+                <w:rFonts w:ascii="Times New Roman" w:hAnsi="Times New Roman" w:cs="Times New Roman"/>
+                <w:color w:val="081C2A"/>
+                <w:sz w:val="24"/>
+                <w:szCs w:val="24"/>
+                <w:shd w:val="clear" w:color="auto" w:fill="FFFFFF"/>
+                <w:lang w:val="id-ID"/>
+              </w:rPr>
+              <w:t>”</w:t>
+            </w:r>
+            <w:r>
+              <w:rPr>
+                <w:rFonts w:ascii="Times New Roman" w:hAnsi="Times New Roman" w:cs="Times New Roman"/>
+                <w:color w:val="081C2A"/>
+                <w:sz w:val="24"/>
+                <w:szCs w:val="24"/>
+                <w:shd w:val="clear" w:color="auto" w:fill="FFFFFF"/>
+                <w:lang w:val="en-US"/>
+              </w:rPr>
+              <w:t xml:space="preserve"> dari library sweetalert2 dengan isi </w:t>
+            </w:r>
+            <w:r>
+              <w:rPr>
+                <w:rFonts w:ascii="Times New Roman" w:hAnsi="Times New Roman" w:cs="Times New Roman"/>
+                <w:color w:val="081C2A"/>
+                <w:sz w:val="24"/>
+                <w:szCs w:val="24"/>
+                <w:shd w:val="clear" w:color="auto" w:fill="FFFFFF"/>
+                <w:lang w:val="id-ID"/>
+              </w:rPr>
+              <w:t>“</w:t>
+            </w:r>
+            <w:r>
+              <w:rPr>
+                <w:rFonts w:ascii="Times New Roman" w:hAnsi="Times New Roman" w:cs="Times New Roman"/>
+                <w:color w:val="081C2A"/>
+                <w:sz w:val="24"/>
+                <w:szCs w:val="24"/>
+                <w:shd w:val="clear" w:color="auto" w:fill="FFFFFF"/>
+                <w:lang w:val="id-ID"/>
+              </w:rPr>
+              <w:t>#3085d6</w:t>
+            </w:r>
+            <w:r>
+              <w:rPr>
+                <w:rFonts w:ascii="Times New Roman" w:hAnsi="Times New Roman" w:cs="Times New Roman"/>
+                <w:color w:val="081C2A"/>
+                <w:sz w:val="24"/>
+                <w:szCs w:val="24"/>
+                <w:shd w:val="clear" w:color="auto" w:fill="FFFFFF"/>
+                <w:lang w:val="id-ID"/>
+              </w:rPr>
+              <w:t>”</w:t>
+            </w:r>
+          </w:p>
+        </w:tc>
+      </w:tr>
+      <w:tr>
+        <w:tc>
+          <w:tcPr>
+            <w:tcW w:w="704" w:type="dxa"/>
+          </w:tcPr>
+          <w:p>
+            <w:pPr>
+              <w:jc w:val="both"/>
+              <w:rPr>
+                <w:rFonts w:ascii="Times New Roman" w:hAnsi="Times New Roman" w:cs="Times New Roman"/>
+                <w:color w:val="081C2A"/>
+                <w:sz w:val="24"/>
+                <w:szCs w:val="24"/>
+                <w:shd w:val="clear" w:color="auto" w:fill="FFFFFF"/>
+                <w:lang w:val="id-ID"/>
+              </w:rPr>
+            </w:pPr>
+            <w:r>
+              <w:rPr>
+                <w:rFonts w:ascii="Times New Roman" w:hAnsi="Times New Roman" w:cs="Times New Roman"/>
+                <w:color w:val="081C2A"/>
+                <w:sz w:val="24"/>
+                <w:szCs w:val="24"/>
+                <w:shd w:val="clear" w:color="auto" w:fill="FFFFFF"/>
+                <w:lang w:val="id-ID"/>
+              </w:rPr>
+              <w:t>152</w:t>
+            </w:r>
           </w:p>
         </w:tc>
         <w:tc>
@@ -21315,26 +21868,125 @@
                 <w:lang w:val="en-US"/>
               </w:rPr>
             </w:pPr>
-          </w:p>
-        </w:tc>
-      </w:tr>
-      <w:tr>
-        <w:tc>
-          <w:tcPr>
-            <w:tcW w:w="704" w:type="dxa"/>
-          </w:tcPr>
-          <w:p>
-            <w:pPr>
-              <w:jc w:val="both"/>
-              <w:rPr>
-                <w:rFonts w:ascii="Times New Roman" w:hAnsi="Times New Roman" w:cs="Times New Roman"/>
-                <w:color w:val="081C2A"/>
-                <w:sz w:val="24"/>
-                <w:szCs w:val="24"/>
-                <w:shd w:val="clear" w:color="auto" w:fill="FFFFFF"/>
-                <w:lang w:val="en-US"/>
-              </w:rPr>
-            </w:pPr>
+            <w:r>
+              <w:rPr>
+                <w:rFonts w:ascii="Times New Roman" w:hAnsi="Times New Roman" w:cs="Times New Roman"/>
+                <w:color w:val="081C2A"/>
+                <w:sz w:val="24"/>
+                <w:szCs w:val="24"/>
+                <w:shd w:val="clear" w:color="auto" w:fill="FFFFFF"/>
+                <w:lang w:val="en-US"/>
+              </w:rPr>
+              <w:t xml:space="preserve">Memanggil variabel </w:t>
+            </w:r>
+            <w:r>
+              <w:rPr>
+                <w:rFonts w:ascii="Times New Roman" w:hAnsi="Times New Roman" w:cs="Times New Roman"/>
+                <w:color w:val="081C2A"/>
+                <w:sz w:val="24"/>
+                <w:szCs w:val="24"/>
+                <w:shd w:val="clear" w:color="auto" w:fill="FFFFFF"/>
+                <w:lang w:val="id-ID"/>
+              </w:rPr>
+              <w:t>“</w:t>
+            </w:r>
+            <w:r>
+              <w:rPr>
+                <w:rFonts w:ascii="Times New Roman" w:hAnsi="Times New Roman" w:cs="Times New Roman"/>
+                <w:color w:val="081C2A"/>
+                <w:sz w:val="24"/>
+                <w:szCs w:val="24"/>
+                <w:shd w:val="clear" w:color="auto" w:fill="FFFFFF"/>
+                <w:lang w:val="id-ID"/>
+              </w:rPr>
+              <w:t>cancelButtonColor</w:t>
+            </w:r>
+            <w:r>
+              <w:rPr>
+                <w:rFonts w:ascii="Times New Roman" w:hAnsi="Times New Roman" w:cs="Times New Roman"/>
+                <w:color w:val="081C2A"/>
+                <w:sz w:val="24"/>
+                <w:szCs w:val="24"/>
+                <w:shd w:val="clear" w:color="auto" w:fill="FFFFFF"/>
+                <w:lang w:val="id-ID"/>
+              </w:rPr>
+              <w:t>”</w:t>
+            </w:r>
+            <w:r>
+              <w:rPr>
+                <w:rFonts w:ascii="Times New Roman" w:hAnsi="Times New Roman" w:cs="Times New Roman"/>
+                <w:color w:val="081C2A"/>
+                <w:sz w:val="24"/>
+                <w:szCs w:val="24"/>
+                <w:shd w:val="clear" w:color="auto" w:fill="FFFFFF"/>
+                <w:lang w:val="en-US"/>
+              </w:rPr>
+              <w:t xml:space="preserve"> dari library sweetalert2 dengan isi </w:t>
+            </w:r>
+            <w:r>
+              <w:rPr>
+                <w:rFonts w:ascii="Times New Roman" w:hAnsi="Times New Roman" w:cs="Times New Roman"/>
+                <w:color w:val="081C2A"/>
+                <w:sz w:val="24"/>
+                <w:szCs w:val="24"/>
+                <w:shd w:val="clear" w:color="auto" w:fill="FFFFFF"/>
+                <w:lang w:val="id-ID"/>
+              </w:rPr>
+              <w:t>“</w:t>
+            </w:r>
+            <w:r>
+              <w:rPr>
+                <w:rFonts w:ascii="Times New Roman" w:hAnsi="Times New Roman" w:cs="Times New Roman"/>
+                <w:color w:val="081C2A"/>
+                <w:sz w:val="24"/>
+                <w:szCs w:val="24"/>
+                <w:shd w:val="clear" w:color="auto" w:fill="FFFFFF"/>
+                <w:lang w:val="id-ID"/>
+              </w:rPr>
+              <w:t>#d33</w:t>
+            </w:r>
+            <w:r>
+              <w:rPr>
+                <w:rFonts w:ascii="Times New Roman" w:hAnsi="Times New Roman" w:cs="Times New Roman"/>
+                <w:color w:val="081C2A"/>
+                <w:sz w:val="24"/>
+                <w:szCs w:val="24"/>
+                <w:shd w:val="clear" w:color="auto" w:fill="FFFFFF"/>
+                <w:lang w:val="id-ID"/>
+              </w:rPr>
+              <w:t>”</w:t>
+            </w:r>
+          </w:p>
+        </w:tc>
+      </w:tr>
+      <w:tr>
+        <w:tc>
+          <w:tcPr>
+            <w:tcW w:w="704" w:type="dxa"/>
+          </w:tcPr>
+          <w:p>
+            <w:pPr>
+              <w:jc w:val="both"/>
+              <w:rPr>
+                <w:rFonts w:ascii="Times New Roman" w:hAnsi="Times New Roman" w:cs="Times New Roman"/>
+                <w:color w:val="081C2A"/>
+                <w:sz w:val="24"/>
+                <w:szCs w:val="24"/>
+                <w:shd w:val="clear" w:color="auto" w:fill="FFFFFF"/>
+                <w:lang w:val="id-ID"/>
+              </w:rPr>
+            </w:pPr>
+            <w:r>
+              <w:rPr>
+                <w:rFonts w:ascii="Times New Roman" w:hAnsi="Times New Roman" w:cs="Times New Roman"/>
+                <w:color w:val="081C2A"/>
+                <w:sz w:val="24"/>
+                <w:szCs w:val="24"/>
+                <w:shd w:val="clear" w:color="auto" w:fill="FFFFFF"/>
+                <w:lang w:val="id-ID"/>
+              </w:rPr>
+              <w:t>153</w:t>
+            </w:r>
           </w:p>
         </w:tc>
         <w:tc>
@@ -21353,26 +22005,125 @@
                 <w:lang w:val="en-US"/>
               </w:rPr>
             </w:pPr>
-          </w:p>
-        </w:tc>
-      </w:tr>
-      <w:tr>
-        <w:tc>
-          <w:tcPr>
-            <w:tcW w:w="704" w:type="dxa"/>
-          </w:tcPr>
-          <w:p>
-            <w:pPr>
-              <w:jc w:val="both"/>
-              <w:rPr>
-                <w:rFonts w:ascii="Times New Roman" w:hAnsi="Times New Roman" w:cs="Times New Roman"/>
-                <w:color w:val="081C2A"/>
-                <w:sz w:val="24"/>
-                <w:szCs w:val="24"/>
-                <w:shd w:val="clear" w:color="auto" w:fill="FFFFFF"/>
-                <w:lang w:val="en-US"/>
-              </w:rPr>
-            </w:pPr>
+            <w:r>
+              <w:rPr>
+                <w:rFonts w:ascii="Times New Roman" w:hAnsi="Times New Roman" w:cs="Times New Roman"/>
+                <w:color w:val="081C2A"/>
+                <w:sz w:val="24"/>
+                <w:szCs w:val="24"/>
+                <w:shd w:val="clear" w:color="auto" w:fill="FFFFFF"/>
+                <w:lang w:val="en-US"/>
+              </w:rPr>
+              <w:t xml:space="preserve">Memanggil variabel </w:t>
+            </w:r>
+            <w:r>
+              <w:rPr>
+                <w:rFonts w:ascii="Times New Roman" w:hAnsi="Times New Roman" w:cs="Times New Roman"/>
+                <w:color w:val="081C2A"/>
+                <w:sz w:val="24"/>
+                <w:szCs w:val="24"/>
+                <w:shd w:val="clear" w:color="auto" w:fill="FFFFFF"/>
+                <w:lang w:val="id-ID"/>
+              </w:rPr>
+              <w:t>“</w:t>
+            </w:r>
+            <w:r>
+              <w:rPr>
+                <w:rFonts w:ascii="Times New Roman" w:hAnsi="Times New Roman" w:cs="Times New Roman"/>
+                <w:color w:val="081C2A"/>
+                <w:sz w:val="24"/>
+                <w:szCs w:val="24"/>
+                <w:shd w:val="clear" w:color="auto" w:fill="FFFFFF"/>
+                <w:lang w:val="id-ID"/>
+              </w:rPr>
+              <w:t>confirmButtonText</w:t>
+            </w:r>
+            <w:r>
+              <w:rPr>
+                <w:rFonts w:ascii="Times New Roman" w:hAnsi="Times New Roman" w:cs="Times New Roman"/>
+                <w:color w:val="081C2A"/>
+                <w:sz w:val="24"/>
+                <w:szCs w:val="24"/>
+                <w:shd w:val="clear" w:color="auto" w:fill="FFFFFF"/>
+                <w:lang w:val="id-ID"/>
+              </w:rPr>
+              <w:t>”</w:t>
+            </w:r>
+            <w:r>
+              <w:rPr>
+                <w:rFonts w:ascii="Times New Roman" w:hAnsi="Times New Roman" w:cs="Times New Roman"/>
+                <w:color w:val="081C2A"/>
+                <w:sz w:val="24"/>
+                <w:szCs w:val="24"/>
+                <w:shd w:val="clear" w:color="auto" w:fill="FFFFFF"/>
+                <w:lang w:val="en-US"/>
+              </w:rPr>
+              <w:t xml:space="preserve"> dari library sweetalert2 dengan isi </w:t>
+            </w:r>
+            <w:r>
+              <w:rPr>
+                <w:rFonts w:ascii="Times New Roman" w:hAnsi="Times New Roman" w:cs="Times New Roman"/>
+                <w:color w:val="081C2A"/>
+                <w:sz w:val="24"/>
+                <w:szCs w:val="24"/>
+                <w:shd w:val="clear" w:color="auto" w:fill="FFFFFF"/>
+                <w:lang w:val="id-ID"/>
+              </w:rPr>
+              <w:t>“</w:t>
+            </w:r>
+            <w:r>
+              <w:rPr>
+                <w:rFonts w:ascii="Times New Roman" w:hAnsi="Times New Roman" w:cs="Times New Roman"/>
+                <w:color w:val="081C2A"/>
+                <w:sz w:val="24"/>
+                <w:szCs w:val="24"/>
+                <w:shd w:val="clear" w:color="auto" w:fill="FFFFFF"/>
+                <w:lang w:val="id-ID"/>
+              </w:rPr>
+              <w:t>Ya, hapus !</w:t>
+            </w:r>
+            <w:r>
+              <w:rPr>
+                <w:rFonts w:ascii="Times New Roman" w:hAnsi="Times New Roman" w:cs="Times New Roman"/>
+                <w:color w:val="081C2A"/>
+                <w:sz w:val="24"/>
+                <w:szCs w:val="24"/>
+                <w:shd w:val="clear" w:color="auto" w:fill="FFFFFF"/>
+                <w:lang w:val="id-ID"/>
+              </w:rPr>
+              <w:t>”</w:t>
+            </w:r>
+          </w:p>
+        </w:tc>
+      </w:tr>
+      <w:tr>
+        <w:tc>
+          <w:tcPr>
+            <w:tcW w:w="704" w:type="dxa"/>
+          </w:tcPr>
+          <w:p>
+            <w:pPr>
+              <w:jc w:val="both"/>
+              <w:rPr>
+                <w:rFonts w:ascii="Times New Roman" w:hAnsi="Times New Roman" w:cs="Times New Roman"/>
+                <w:color w:val="081C2A"/>
+                <w:sz w:val="24"/>
+                <w:szCs w:val="24"/>
+                <w:shd w:val="clear" w:color="auto" w:fill="FFFFFF"/>
+                <w:lang w:val="id-ID"/>
+              </w:rPr>
+            </w:pPr>
+            <w:r>
+              <w:rPr>
+                <w:rFonts w:ascii="Times New Roman" w:hAnsi="Times New Roman" w:cs="Times New Roman"/>
+                <w:color w:val="081C2A"/>
+                <w:sz w:val="24"/>
+                <w:szCs w:val="24"/>
+                <w:shd w:val="clear" w:color="auto" w:fill="FFFFFF"/>
+                <w:lang w:val="id-ID"/>
+              </w:rPr>
+              <w:t>154</w:t>
+            </w:r>
           </w:p>
         </w:tc>
         <w:tc>
@@ -21391,26 +22142,125 @@
                 <w:lang w:val="en-US"/>
               </w:rPr>
             </w:pPr>
-          </w:p>
-        </w:tc>
-      </w:tr>
-      <w:tr>
-        <w:tc>
-          <w:tcPr>
-            <w:tcW w:w="704" w:type="dxa"/>
-          </w:tcPr>
-          <w:p>
-            <w:pPr>
-              <w:jc w:val="both"/>
-              <w:rPr>
-                <w:rFonts w:ascii="Times New Roman" w:hAnsi="Times New Roman" w:cs="Times New Roman"/>
-                <w:color w:val="081C2A"/>
-                <w:sz w:val="24"/>
-                <w:szCs w:val="24"/>
-                <w:shd w:val="clear" w:color="auto" w:fill="FFFFFF"/>
-                <w:lang w:val="en-US"/>
-              </w:rPr>
-            </w:pPr>
+            <w:r>
+              <w:rPr>
+                <w:rFonts w:ascii="Times New Roman" w:hAnsi="Times New Roman" w:cs="Times New Roman"/>
+                <w:color w:val="081C2A"/>
+                <w:sz w:val="24"/>
+                <w:szCs w:val="24"/>
+                <w:shd w:val="clear" w:color="auto" w:fill="FFFFFF"/>
+                <w:lang w:val="en-US"/>
+              </w:rPr>
+              <w:t xml:space="preserve">Memanggil variabel </w:t>
+            </w:r>
+            <w:r>
+              <w:rPr>
+                <w:rFonts w:ascii="Times New Roman" w:hAnsi="Times New Roman" w:cs="Times New Roman"/>
+                <w:color w:val="081C2A"/>
+                <w:sz w:val="24"/>
+                <w:szCs w:val="24"/>
+                <w:shd w:val="clear" w:color="auto" w:fill="FFFFFF"/>
+                <w:lang w:val="id-ID"/>
+              </w:rPr>
+              <w:t>“</w:t>
+            </w:r>
+            <w:r>
+              <w:rPr>
+                <w:rFonts w:ascii="Times New Roman" w:hAnsi="Times New Roman" w:cs="Times New Roman"/>
+                <w:color w:val="081C2A"/>
+                <w:sz w:val="24"/>
+                <w:szCs w:val="24"/>
+                <w:shd w:val="clear" w:color="auto" w:fill="FFFFFF"/>
+                <w:lang w:val="id-ID"/>
+              </w:rPr>
+              <w:t>cancelButtonText</w:t>
+            </w:r>
+            <w:r>
+              <w:rPr>
+                <w:rFonts w:ascii="Times New Roman" w:hAnsi="Times New Roman" w:cs="Times New Roman"/>
+                <w:color w:val="081C2A"/>
+                <w:sz w:val="24"/>
+                <w:szCs w:val="24"/>
+                <w:shd w:val="clear" w:color="auto" w:fill="FFFFFF"/>
+                <w:lang w:val="id-ID"/>
+              </w:rPr>
+              <w:t>”</w:t>
+            </w:r>
+            <w:r>
+              <w:rPr>
+                <w:rFonts w:ascii="Times New Roman" w:hAnsi="Times New Roman" w:cs="Times New Roman"/>
+                <w:color w:val="081C2A"/>
+                <w:sz w:val="24"/>
+                <w:szCs w:val="24"/>
+                <w:shd w:val="clear" w:color="auto" w:fill="FFFFFF"/>
+                <w:lang w:val="en-US"/>
+              </w:rPr>
+              <w:t xml:space="preserve"> dari library sweetalert2 dengan isi </w:t>
+            </w:r>
+            <w:r>
+              <w:rPr>
+                <w:rFonts w:ascii="Times New Roman" w:hAnsi="Times New Roman" w:cs="Times New Roman"/>
+                <w:color w:val="081C2A"/>
+                <w:sz w:val="24"/>
+                <w:szCs w:val="24"/>
+                <w:shd w:val="clear" w:color="auto" w:fill="FFFFFF"/>
+                <w:lang w:val="id-ID"/>
+              </w:rPr>
+              <w:t>“</w:t>
+            </w:r>
+            <w:r>
+              <w:rPr>
+                <w:rFonts w:ascii="Times New Roman" w:hAnsi="Times New Roman" w:cs="Times New Roman"/>
+                <w:color w:val="081C2A"/>
+                <w:sz w:val="24"/>
+                <w:szCs w:val="24"/>
+                <w:shd w:val="clear" w:color="auto" w:fill="FFFFFF"/>
+                <w:lang w:val="id-ID"/>
+              </w:rPr>
+              <w:t>Batal</w:t>
+            </w:r>
+            <w:r>
+              <w:rPr>
+                <w:rFonts w:ascii="Times New Roman" w:hAnsi="Times New Roman" w:cs="Times New Roman"/>
+                <w:color w:val="081C2A"/>
+                <w:sz w:val="24"/>
+                <w:szCs w:val="24"/>
+                <w:shd w:val="clear" w:color="auto" w:fill="FFFFFF"/>
+                <w:lang w:val="id-ID"/>
+              </w:rPr>
+              <w:t>”</w:t>
+            </w:r>
+          </w:p>
+        </w:tc>
+      </w:tr>
+      <w:tr>
+        <w:tc>
+          <w:tcPr>
+            <w:tcW w:w="704" w:type="dxa"/>
+          </w:tcPr>
+          <w:p>
+            <w:pPr>
+              <w:jc w:val="both"/>
+              <w:rPr>
+                <w:rFonts w:ascii="Times New Roman" w:hAnsi="Times New Roman" w:cs="Times New Roman"/>
+                <w:color w:val="081C2A"/>
+                <w:sz w:val="24"/>
+                <w:szCs w:val="24"/>
+                <w:shd w:val="clear" w:color="auto" w:fill="FFFFFF"/>
+                <w:lang w:val="id-ID"/>
+              </w:rPr>
+            </w:pPr>
+            <w:r>
+              <w:rPr>
+                <w:rFonts w:ascii="Times New Roman" w:hAnsi="Times New Roman" w:cs="Times New Roman"/>
+                <w:color w:val="081C2A"/>
+                <w:sz w:val="24"/>
+                <w:szCs w:val="24"/>
+                <w:shd w:val="clear" w:color="auto" w:fill="FFFFFF"/>
+                <w:lang w:val="id-ID"/>
+              </w:rPr>
+              <w:t>155</w:t>
+            </w:r>
           </w:p>
         </w:tc>
         <w:tc>
@@ -21426,29 +22276,51 @@
                 <w:sz w:val="24"/>
                 <w:szCs w:val="24"/>
                 <w:shd w:val="clear" w:color="auto" w:fill="FFFFFF"/>
-                <w:lang w:val="en-US"/>
-              </w:rPr>
-            </w:pPr>
-          </w:p>
-        </w:tc>
-      </w:tr>
-      <w:tr>
-        <w:tc>
-          <w:tcPr>
-            <w:tcW w:w="704" w:type="dxa"/>
-          </w:tcPr>
-          <w:p>
-            <w:pPr>
-              <w:jc w:val="both"/>
-              <w:rPr>
-                <w:rFonts w:ascii="Times New Roman" w:hAnsi="Times New Roman" w:cs="Times New Roman"/>
-                <w:color w:val="081C2A"/>
-                <w:sz w:val="24"/>
-                <w:szCs w:val="24"/>
-                <w:shd w:val="clear" w:color="auto" w:fill="FFFFFF"/>
-                <w:lang w:val="en-US"/>
-              </w:rPr>
-            </w:pPr>
+                <w:lang w:val="id-ID"/>
+              </w:rPr>
+            </w:pPr>
+            <w:r>
+              <w:rPr>
+                <w:rFonts w:ascii="Times New Roman" w:hAnsi="Times New Roman" w:cs="Times New Roman"/>
+                <w:color w:val="081C2A"/>
+                <w:sz w:val="24"/>
+                <w:szCs w:val="24"/>
+                <w:shd w:val="clear" w:color="auto" w:fill="FFFFFF"/>
+                <w:lang w:val="id-ID"/>
+              </w:rPr>
+              <w:t>Fungsi dari library sweetalert dengan membuat kondisi atau hasil dengan menampung variabel tersebut kedalam sebuah parameter bernaama “result”</w:t>
+            </w:r>
+          </w:p>
+        </w:tc>
+      </w:tr>
+      <w:tr>
+        <w:tc>
+          <w:tcPr>
+            <w:tcW w:w="704" w:type="dxa"/>
+          </w:tcPr>
+          <w:p>
+            <w:pPr>
+              <w:jc w:val="both"/>
+              <w:rPr>
+                <w:rFonts w:ascii="Times New Roman" w:hAnsi="Times New Roman" w:cs="Times New Roman"/>
+                <w:color w:val="081C2A"/>
+                <w:sz w:val="24"/>
+                <w:szCs w:val="24"/>
+                <w:shd w:val="clear" w:color="auto" w:fill="FFFFFF"/>
+                <w:lang w:val="id-ID"/>
+              </w:rPr>
+            </w:pPr>
+            <w:r>
+              <w:rPr>
+                <w:rFonts w:ascii="Times New Roman" w:hAnsi="Times New Roman" w:cs="Times New Roman"/>
+                <w:color w:val="081C2A"/>
+                <w:sz w:val="24"/>
+                <w:szCs w:val="24"/>
+                <w:shd w:val="clear" w:color="auto" w:fill="FFFFFF"/>
+                <w:lang w:val="id-ID"/>
+              </w:rPr>
+              <w:t>156</w:t>
+            </w:r>
           </w:p>
         </w:tc>
         <w:tc>
@@ -21464,29 +22336,51 @@
                 <w:sz w:val="24"/>
                 <w:szCs w:val="24"/>
                 <w:shd w:val="clear" w:color="auto" w:fill="FFFFFF"/>
-                <w:lang w:val="en-US"/>
-              </w:rPr>
-            </w:pPr>
-          </w:p>
-        </w:tc>
-      </w:tr>
-      <w:tr>
-        <w:tc>
-          <w:tcPr>
-            <w:tcW w:w="704" w:type="dxa"/>
-          </w:tcPr>
-          <w:p>
-            <w:pPr>
-              <w:jc w:val="both"/>
-              <w:rPr>
-                <w:rFonts w:ascii="Times New Roman" w:hAnsi="Times New Roman" w:cs="Times New Roman"/>
-                <w:color w:val="081C2A"/>
-                <w:sz w:val="24"/>
-                <w:szCs w:val="24"/>
-                <w:shd w:val="clear" w:color="auto" w:fill="FFFFFF"/>
-                <w:lang w:val="en-US"/>
-              </w:rPr>
-            </w:pPr>
+                <w:lang w:val="id-ID"/>
+              </w:rPr>
+            </w:pPr>
+            <w:r>
+              <w:rPr>
+                <w:rFonts w:ascii="Times New Roman" w:hAnsi="Times New Roman" w:cs="Times New Roman"/>
+                <w:color w:val="081C2A"/>
+                <w:sz w:val="24"/>
+                <w:szCs w:val="24"/>
+                <w:shd w:val="clear" w:color="auto" w:fill="FFFFFF"/>
+                <w:lang w:val="id-ID"/>
+              </w:rPr>
+              <w:t>Membuat percabangan dengan mengecek apakah data pada variabel “result” dengan data “isConfirmed” bernilai true atau tidak</w:t>
+            </w:r>
+          </w:p>
+        </w:tc>
+      </w:tr>
+      <w:tr>
+        <w:tc>
+          <w:tcPr>
+            <w:tcW w:w="704" w:type="dxa"/>
+          </w:tcPr>
+          <w:p>
+            <w:pPr>
+              <w:jc w:val="both"/>
+              <w:rPr>
+                <w:rFonts w:ascii="Times New Roman" w:hAnsi="Times New Roman" w:cs="Times New Roman"/>
+                <w:color w:val="081C2A"/>
+                <w:sz w:val="24"/>
+                <w:szCs w:val="24"/>
+                <w:shd w:val="clear" w:color="auto" w:fill="FFFFFF"/>
+                <w:lang w:val="id-ID"/>
+              </w:rPr>
+            </w:pPr>
+            <w:r>
+              <w:rPr>
+                <w:rFonts w:ascii="Times New Roman" w:hAnsi="Times New Roman" w:cs="Times New Roman"/>
+                <w:color w:val="081C2A"/>
+                <w:sz w:val="24"/>
+                <w:szCs w:val="24"/>
+                <w:shd w:val="clear" w:color="auto" w:fill="FFFFFF"/>
+                <w:lang w:val="id-ID"/>
+              </w:rPr>
+              <w:t>157</w:t>
+            </w:r>
           </w:p>
         </w:tc>
         <w:tc>
@@ -21505,26 +22399,48 @@
                 <w:lang w:val="en-US"/>
               </w:rPr>
             </w:pPr>
-          </w:p>
-        </w:tc>
-      </w:tr>
-      <w:tr>
-        <w:tc>
-          <w:tcPr>
-            <w:tcW w:w="704" w:type="dxa"/>
-          </w:tcPr>
-          <w:p>
-            <w:pPr>
-              <w:jc w:val="both"/>
-              <w:rPr>
-                <w:rFonts w:ascii="Times New Roman" w:hAnsi="Times New Roman" w:cs="Times New Roman"/>
-                <w:color w:val="081C2A"/>
-                <w:sz w:val="24"/>
-                <w:szCs w:val="24"/>
-                <w:shd w:val="clear" w:color="auto" w:fill="FFFFFF"/>
-                <w:lang w:val="en-US"/>
-              </w:rPr>
-            </w:pPr>
+            <w:r>
+              <w:rPr>
+                <w:rFonts w:ascii="Times New Roman" w:hAnsi="Times New Roman" w:cs="Times New Roman"/>
+                <w:color w:val="081C2A"/>
+                <w:sz w:val="24"/>
+                <w:szCs w:val="24"/>
+                <w:shd w:val="clear" w:color="auto" w:fill="FFFFFF"/>
+                <w:lang w:val="id-ID"/>
+              </w:rPr>
+              <w:t>Memanggil sebuah fungsi ajax dari library jQuery</w:t>
+            </w:r>
+          </w:p>
+        </w:tc>
+      </w:tr>
+      <w:tr>
+        <w:tc>
+          <w:tcPr>
+            <w:tcW w:w="704" w:type="dxa"/>
+          </w:tcPr>
+          <w:p>
+            <w:pPr>
+              <w:jc w:val="both"/>
+              <w:rPr>
+                <w:rFonts w:ascii="Times New Roman" w:hAnsi="Times New Roman" w:cs="Times New Roman"/>
+                <w:color w:val="081C2A"/>
+                <w:sz w:val="24"/>
+                <w:szCs w:val="24"/>
+                <w:shd w:val="clear" w:color="auto" w:fill="FFFFFF"/>
+                <w:lang w:val="id-ID"/>
+              </w:rPr>
+            </w:pPr>
+            <w:r>
+              <w:rPr>
+                <w:rFonts w:ascii="Times New Roman" w:hAnsi="Times New Roman" w:cs="Times New Roman"/>
+                <w:color w:val="081C2A"/>
+                <w:sz w:val="24"/>
+                <w:szCs w:val="24"/>
+                <w:shd w:val="clear" w:color="auto" w:fill="FFFFFF"/>
+                <w:lang w:val="id-ID"/>
+              </w:rPr>
+              <w:t>158</w:t>
+            </w:r>
           </w:p>
         </w:tc>
         <w:tc>
@@ -21543,26 +22459,48 @@
                 <w:lang w:val="en-US"/>
               </w:rPr>
             </w:pPr>
-          </w:p>
-        </w:tc>
-      </w:tr>
-      <w:tr>
-        <w:tc>
-          <w:tcPr>
-            <w:tcW w:w="704" w:type="dxa"/>
-          </w:tcPr>
-          <w:p>
-            <w:pPr>
-              <w:jc w:val="both"/>
-              <w:rPr>
-                <w:rFonts w:ascii="Times New Roman" w:hAnsi="Times New Roman" w:cs="Times New Roman"/>
-                <w:color w:val="081C2A"/>
-                <w:sz w:val="24"/>
-                <w:szCs w:val="24"/>
-                <w:shd w:val="clear" w:color="auto" w:fill="FFFFFF"/>
-                <w:lang w:val="en-US"/>
-              </w:rPr>
-            </w:pPr>
+            <w:r>
+              <w:rPr>
+                <w:rFonts w:ascii="Times New Roman" w:hAnsi="Times New Roman" w:cs="Times New Roman"/>
+                <w:color w:val="081C2A"/>
+                <w:sz w:val="24"/>
+                <w:szCs w:val="24"/>
+                <w:shd w:val="clear" w:color="auto" w:fill="FFFFFF"/>
+                <w:lang w:val="en-US"/>
+              </w:rPr>
+              <w:t>Memanggil variabel url yang ada didalam fungsi ajax jQuery yang diisikan value dari routingan controller tujuan dengan memanfaatkan fungsi plugin dari framework laravel yakni "url"</w:t>
+            </w:r>
+          </w:p>
+        </w:tc>
+      </w:tr>
+      <w:tr>
+        <w:tc>
+          <w:tcPr>
+            <w:tcW w:w="704" w:type="dxa"/>
+          </w:tcPr>
+          <w:p>
+            <w:pPr>
+              <w:jc w:val="both"/>
+              <w:rPr>
+                <w:rFonts w:ascii="Times New Roman" w:hAnsi="Times New Roman" w:cs="Times New Roman"/>
+                <w:color w:val="081C2A"/>
+                <w:sz w:val="24"/>
+                <w:szCs w:val="24"/>
+                <w:shd w:val="clear" w:color="auto" w:fill="FFFFFF"/>
+                <w:lang w:val="id-ID"/>
+              </w:rPr>
+            </w:pPr>
+            <w:r>
+              <w:rPr>
+                <w:rFonts w:ascii="Times New Roman" w:hAnsi="Times New Roman" w:cs="Times New Roman"/>
+                <w:color w:val="081C2A"/>
+                <w:sz w:val="24"/>
+                <w:szCs w:val="24"/>
+                <w:shd w:val="clear" w:color="auto" w:fill="FFFFFF"/>
+                <w:lang w:val="id-ID"/>
+              </w:rPr>
+              <w:t>159</w:t>
+            </w:r>
           </w:p>
         </w:tc>
         <w:tc>
@@ -21581,26 +22519,48 @@
                 <w:lang w:val="en-US"/>
               </w:rPr>
             </w:pPr>
-          </w:p>
-        </w:tc>
-      </w:tr>
-      <w:tr>
-        <w:tc>
-          <w:tcPr>
-            <w:tcW w:w="704" w:type="dxa"/>
-          </w:tcPr>
-          <w:p>
-            <w:pPr>
-              <w:jc w:val="both"/>
-              <w:rPr>
-                <w:rFonts w:ascii="Times New Roman" w:hAnsi="Times New Roman" w:cs="Times New Roman"/>
-                <w:color w:val="081C2A"/>
-                <w:sz w:val="24"/>
-                <w:szCs w:val="24"/>
-                <w:shd w:val="clear" w:color="auto" w:fill="FFFFFF"/>
-                <w:lang w:val="en-US"/>
-              </w:rPr>
-            </w:pPr>
+            <w:r>
+              <w:rPr>
+                <w:rFonts w:ascii="Times New Roman" w:hAnsi="Times New Roman" w:cs="Times New Roman"/>
+                <w:color w:val="081C2A"/>
+                <w:sz w:val="24"/>
+                <w:szCs w:val="24"/>
+                <w:shd w:val="clear" w:color="auto" w:fill="FFFFFF"/>
+                <w:lang w:val="en-US"/>
+              </w:rPr>
+              <w:t xml:space="preserve">Memanggil variabel headers yang ada di dalam fungsi ajax jQuery yang disikan value </w:t>
+            </w:r>
+          </w:p>
+        </w:tc>
+      </w:tr>
+      <w:tr>
+        <w:tc>
+          <w:tcPr>
+            <w:tcW w:w="704" w:type="dxa"/>
+          </w:tcPr>
+          <w:p>
+            <w:pPr>
+              <w:jc w:val="both"/>
+              <w:rPr>
+                <w:rFonts w:ascii="Times New Roman" w:hAnsi="Times New Roman" w:cs="Times New Roman"/>
+                <w:color w:val="081C2A"/>
+                <w:sz w:val="24"/>
+                <w:szCs w:val="24"/>
+                <w:shd w:val="clear" w:color="auto" w:fill="FFFFFF"/>
+                <w:lang w:val="id-ID"/>
+              </w:rPr>
+            </w:pPr>
+            <w:r>
+              <w:rPr>
+                <w:rFonts w:ascii="Times New Roman" w:hAnsi="Times New Roman" w:cs="Times New Roman"/>
+                <w:color w:val="081C2A"/>
+                <w:sz w:val="24"/>
+                <w:szCs w:val="24"/>
+                <w:shd w:val="clear" w:color="auto" w:fill="FFFFFF"/>
+                <w:lang w:val="id-ID"/>
+              </w:rPr>
+              <w:t>160</w:t>
+            </w:r>
           </w:p>
         </w:tc>
         <w:tc>
@@ -21616,29 +22576,62 @@
                 <w:sz w:val="24"/>
                 <w:szCs w:val="24"/>
                 <w:shd w:val="clear" w:color="auto" w:fill="FFFFFF"/>
-                <w:lang w:val="en-US"/>
-              </w:rPr>
-            </w:pPr>
-          </w:p>
-        </w:tc>
-      </w:tr>
-      <w:tr>
-        <w:tc>
-          <w:tcPr>
-            <w:tcW w:w="704" w:type="dxa"/>
-          </w:tcPr>
-          <w:p>
-            <w:pPr>
-              <w:jc w:val="both"/>
-              <w:rPr>
-                <w:rFonts w:ascii="Times New Roman" w:hAnsi="Times New Roman" w:cs="Times New Roman"/>
-                <w:color w:val="081C2A"/>
-                <w:sz w:val="24"/>
-                <w:szCs w:val="24"/>
-                <w:shd w:val="clear" w:color="auto" w:fill="FFFFFF"/>
-                <w:lang w:val="en-US"/>
-              </w:rPr>
-            </w:pPr>
+                <w:lang w:val="id-ID"/>
+              </w:rPr>
+            </w:pPr>
+            <w:r>
+              <w:rPr>
+                <w:rFonts w:ascii="Times New Roman" w:hAnsi="Times New Roman" w:cs="Times New Roman"/>
+                <w:color w:val="081C2A"/>
+                <w:sz w:val="24"/>
+                <w:szCs w:val="24"/>
+                <w:shd w:val="clear" w:color="auto" w:fill="FFFFFF"/>
+                <w:lang w:val="en-US"/>
+              </w:rPr>
+              <w:t xml:space="preserve">Mengisi value dari variabel headers dengan </w:t>
+            </w:r>
+            <w:r>
+              <w:rPr>
+                <w:rFonts w:ascii="Times New Roman" w:hAnsi="Times New Roman" w:cs="Times New Roman"/>
+                <w:color w:val="081C2A"/>
+                <w:sz w:val="24"/>
+                <w:szCs w:val="24"/>
+                <w:shd w:val="clear" w:color="FFFFFF" w:fill="FFFFFF"/>
+                <w:lang w:val="en-US"/>
+              </w:rPr>
+              <w:t>sebuah token dikarenakan method yang digunakan untuk pengiriman data adalah "POST" sehingga adanya penjagaan bahwa data hanya bisa dikirimkan 1x oleh sebab itu diberikan sebuah token</w:t>
+            </w:r>
+          </w:p>
+        </w:tc>
+      </w:tr>
+      <w:tr>
+        <w:tc>
+          <w:tcPr>
+            <w:tcW w:w="704" w:type="dxa"/>
+          </w:tcPr>
+          <w:p>
+            <w:pPr>
+              <w:jc w:val="both"/>
+              <w:rPr>
+                <w:rFonts w:ascii="Times New Roman" w:hAnsi="Times New Roman" w:cs="Times New Roman"/>
+                <w:color w:val="081C2A"/>
+                <w:sz w:val="24"/>
+                <w:szCs w:val="24"/>
+                <w:shd w:val="clear" w:color="auto" w:fill="FFFFFF"/>
+                <w:lang w:val="id-ID"/>
+              </w:rPr>
+            </w:pPr>
+            <w:r>
+              <w:rPr>
+                <w:rFonts w:ascii="Times New Roman" w:hAnsi="Times New Roman" w:cs="Times New Roman"/>
+                <w:color w:val="081C2A"/>
+                <w:sz w:val="24"/>
+                <w:szCs w:val="24"/>
+                <w:shd w:val="clear" w:color="auto" w:fill="FFFFFF"/>
+                <w:lang w:val="id-ID"/>
+              </w:rPr>
+              <w:t>161</w:t>
+            </w:r>
           </w:p>
         </w:tc>
         <w:tc>
@@ -21654,29 +22647,62 @@
                 <w:sz w:val="24"/>
                 <w:szCs w:val="24"/>
                 <w:shd w:val="clear" w:color="auto" w:fill="FFFFFF"/>
-                <w:lang w:val="en-US"/>
-              </w:rPr>
-            </w:pPr>
-          </w:p>
-        </w:tc>
-      </w:tr>
-      <w:tr>
-        <w:tc>
-          <w:tcPr>
-            <w:tcW w:w="704" w:type="dxa"/>
-          </w:tcPr>
-          <w:p>
-            <w:pPr>
-              <w:jc w:val="both"/>
-              <w:rPr>
-                <w:rFonts w:ascii="Times New Roman" w:hAnsi="Times New Roman" w:cs="Times New Roman"/>
-                <w:color w:val="081C2A"/>
-                <w:sz w:val="24"/>
-                <w:szCs w:val="24"/>
-                <w:shd w:val="clear" w:color="auto" w:fill="FFFFFF"/>
-                <w:lang w:val="en-US"/>
-              </w:rPr>
-            </w:pPr>
+                <w:lang w:val="id-ID"/>
+              </w:rPr>
+            </w:pPr>
+            <w:r>
+              <w:rPr>
+                <w:rFonts w:ascii="Times New Roman" w:hAnsi="Times New Roman" w:cs="Times New Roman"/>
+                <w:color w:val="081C2A"/>
+                <w:sz w:val="24"/>
+                <w:szCs w:val="24"/>
+                <w:shd w:val="clear" w:color="auto" w:fill="FFFFFF"/>
+                <w:lang w:val="en-US"/>
+              </w:rPr>
+              <w:t>Menutup pemanggilan variabel headers yang dibuka pada line 1</w:t>
+            </w:r>
+            <w:r>
+              <w:rPr>
+                <w:rFonts w:ascii="Times New Roman" w:hAnsi="Times New Roman" w:cs="Times New Roman"/>
+                <w:color w:val="081C2A"/>
+                <w:sz w:val="24"/>
+                <w:szCs w:val="24"/>
+                <w:shd w:val="clear" w:color="auto" w:fill="FFFFFF"/>
+                <w:lang w:val="id-ID"/>
+              </w:rPr>
+              <w:t>59</w:t>
+            </w:r>
+          </w:p>
+        </w:tc>
+      </w:tr>
+      <w:tr>
+        <w:tc>
+          <w:tcPr>
+            <w:tcW w:w="704" w:type="dxa"/>
+          </w:tcPr>
+          <w:p>
+            <w:pPr>
+              <w:jc w:val="both"/>
+              <w:rPr>
+                <w:rFonts w:ascii="Times New Roman" w:hAnsi="Times New Roman" w:cs="Times New Roman"/>
+                <w:color w:val="081C2A"/>
+                <w:sz w:val="24"/>
+                <w:szCs w:val="24"/>
+                <w:shd w:val="clear" w:color="auto" w:fill="FFFFFF"/>
+                <w:lang w:val="id-ID"/>
+              </w:rPr>
+            </w:pPr>
+            <w:r>
+              <w:rPr>
+                <w:rFonts w:ascii="Times New Roman" w:hAnsi="Times New Roman" w:cs="Times New Roman"/>
+                <w:color w:val="081C2A"/>
+                <w:sz w:val="24"/>
+                <w:szCs w:val="24"/>
+                <w:shd w:val="clear" w:color="auto" w:fill="FFFFFF"/>
+                <w:lang w:val="id-ID"/>
+              </w:rPr>
+              <w:t>162</w:t>
+            </w:r>
           </w:p>
         </w:tc>
         <w:tc>
@@ -21695,26 +22721,92 @@
                 <w:lang w:val="en-US"/>
               </w:rPr>
             </w:pPr>
-          </w:p>
-        </w:tc>
-      </w:tr>
-      <w:tr>
-        <w:tc>
-          <w:tcPr>
-            <w:tcW w:w="704" w:type="dxa"/>
-          </w:tcPr>
-          <w:p>
-            <w:pPr>
-              <w:jc w:val="both"/>
-              <w:rPr>
-                <w:rFonts w:ascii="Times New Roman" w:hAnsi="Times New Roman" w:cs="Times New Roman"/>
-                <w:color w:val="081C2A"/>
-                <w:sz w:val="24"/>
-                <w:szCs w:val="24"/>
-                <w:shd w:val="clear" w:color="auto" w:fill="FFFFFF"/>
-                <w:lang w:val="en-US"/>
-              </w:rPr>
-            </w:pPr>
+            <w:r>
+              <w:rPr>
+                <w:rFonts w:ascii="Times New Roman" w:hAnsi="Times New Roman" w:cs="Times New Roman"/>
+                <w:color w:val="081C2A"/>
+                <w:sz w:val="24"/>
+                <w:szCs w:val="24"/>
+                <w:shd w:val="clear" w:color="auto" w:fill="FFFFFF"/>
+                <w:lang w:val="en-US"/>
+              </w:rPr>
+              <w:t xml:space="preserve">Memanggil variabel data yang ada didalam fungsi ajax jQuery yang disikan value dari </w:t>
+            </w:r>
+            <w:r>
+              <w:rPr>
+                <w:rFonts w:ascii="Times New Roman" w:hAnsi="Times New Roman" w:cs="Times New Roman"/>
+                <w:color w:val="081C2A"/>
+                <w:sz w:val="24"/>
+                <w:szCs w:val="24"/>
+                <w:shd w:val="clear" w:color="auto" w:fill="FFFFFF"/>
+                <w:lang w:val="id-ID"/>
+              </w:rPr>
+              <w:t>parameter yang dikirimkan oleh fungsi “deleteBaptis” yakni “baptism_id”</w:t>
+            </w:r>
+            <w:r>
+              <w:rPr>
+                <w:rFonts w:ascii="Times New Roman" w:hAnsi="Times New Roman" w:cs="Times New Roman"/>
+                <w:color w:val="081C2A"/>
+                <w:sz w:val="24"/>
+                <w:szCs w:val="24"/>
+                <w:shd w:val="clear" w:color="auto" w:fill="FFFFFF"/>
+                <w:lang w:val="en-US"/>
+              </w:rPr>
+              <w:t xml:space="preserve"> yang disimpan didalam sebuah varibel baru dengan nama "</w:t>
+            </w:r>
+            <w:r>
+              <w:rPr>
+                <w:rFonts w:ascii="Times New Roman" w:hAnsi="Times New Roman" w:cs="Times New Roman"/>
+                <w:color w:val="081C2A"/>
+                <w:sz w:val="24"/>
+                <w:szCs w:val="24"/>
+                <w:shd w:val="clear" w:color="auto" w:fill="FFFFFF"/>
+                <w:lang w:val="id-ID"/>
+              </w:rPr>
+              <w:t>baptism_id</w:t>
+            </w:r>
+            <w:r>
+              <w:rPr>
+                <w:rFonts w:ascii="Times New Roman" w:hAnsi="Times New Roman" w:cs="Times New Roman"/>
+                <w:color w:val="081C2A"/>
+                <w:sz w:val="24"/>
+                <w:szCs w:val="24"/>
+                <w:shd w:val="clear" w:color="auto" w:fill="FFFFFF"/>
+                <w:lang w:val="en-US"/>
+              </w:rPr>
+              <w:t>"</w:t>
+            </w:r>
+          </w:p>
+        </w:tc>
+      </w:tr>
+      <w:tr>
+        <w:tc>
+          <w:tcPr>
+            <w:tcW w:w="704" w:type="dxa"/>
+          </w:tcPr>
+          <w:p>
+            <w:pPr>
+              <w:jc w:val="both"/>
+              <w:rPr>
+                <w:rFonts w:ascii="Times New Roman" w:hAnsi="Times New Roman" w:cs="Times New Roman"/>
+                <w:color w:val="081C2A"/>
+                <w:sz w:val="24"/>
+                <w:szCs w:val="24"/>
+                <w:shd w:val="clear" w:color="auto" w:fill="FFFFFF"/>
+                <w:lang w:val="id-ID"/>
+              </w:rPr>
+            </w:pPr>
+            <w:r>
+              <w:rPr>
+                <w:rFonts w:ascii="Times New Roman" w:hAnsi="Times New Roman" w:cs="Times New Roman"/>
+                <w:color w:val="081C2A"/>
+                <w:sz w:val="24"/>
+                <w:szCs w:val="24"/>
+                <w:shd w:val="clear" w:color="auto" w:fill="FFFFFF"/>
+                <w:lang w:val="id-ID"/>
+              </w:rPr>
+              <w:t>163</w:t>
+            </w:r>
           </w:p>
         </w:tc>
         <w:tc>
@@ -21733,26 +22825,48 @@
                 <w:lang w:val="en-US"/>
               </w:rPr>
             </w:pPr>
-          </w:p>
-        </w:tc>
-      </w:tr>
-      <w:tr>
-        <w:tc>
-          <w:tcPr>
-            <w:tcW w:w="704" w:type="dxa"/>
-          </w:tcPr>
-          <w:p>
-            <w:pPr>
-              <w:jc w:val="both"/>
-              <w:rPr>
-                <w:rFonts w:ascii="Times New Roman" w:hAnsi="Times New Roman" w:cs="Times New Roman"/>
-                <w:color w:val="081C2A"/>
-                <w:sz w:val="24"/>
-                <w:szCs w:val="24"/>
-                <w:shd w:val="clear" w:color="auto" w:fill="FFFFFF"/>
-                <w:lang w:val="en-US"/>
-              </w:rPr>
-            </w:pPr>
+            <w:r>
+              <w:rPr>
+                <w:rFonts w:ascii="Times New Roman" w:hAnsi="Times New Roman" w:cs="Times New Roman"/>
+                <w:color w:val="081C2A"/>
+                <w:sz w:val="24"/>
+                <w:szCs w:val="24"/>
+                <w:shd w:val="clear" w:color="auto" w:fill="FFFFFF"/>
+                <w:lang w:val="en-US"/>
+              </w:rPr>
+              <w:t>Memanggil variabel method yang ada didalam fungsi ajax jQuery yang disikan oleh method yang digunakan yakni "POST"</w:t>
+            </w:r>
+          </w:p>
+        </w:tc>
+      </w:tr>
+      <w:tr>
+        <w:tc>
+          <w:tcPr>
+            <w:tcW w:w="704" w:type="dxa"/>
+          </w:tcPr>
+          <w:p>
+            <w:pPr>
+              <w:jc w:val="both"/>
+              <w:rPr>
+                <w:rFonts w:ascii="Times New Roman" w:hAnsi="Times New Roman" w:cs="Times New Roman"/>
+                <w:color w:val="081C2A"/>
+                <w:sz w:val="24"/>
+                <w:szCs w:val="24"/>
+                <w:shd w:val="clear" w:color="auto" w:fill="FFFFFF"/>
+                <w:lang w:val="id-ID"/>
+              </w:rPr>
+            </w:pPr>
+            <w:r>
+              <w:rPr>
+                <w:rFonts w:ascii="Times New Roman" w:hAnsi="Times New Roman" w:cs="Times New Roman"/>
+                <w:color w:val="081C2A"/>
+                <w:sz w:val="24"/>
+                <w:szCs w:val="24"/>
+                <w:shd w:val="clear" w:color="auto" w:fill="FFFFFF"/>
+                <w:lang w:val="id-ID"/>
+              </w:rPr>
+              <w:t>164</w:t>
+            </w:r>
           </w:p>
         </w:tc>
         <w:tc>
@@ -21771,26 +22885,48 @@
                 <w:lang w:val="en-US"/>
               </w:rPr>
             </w:pPr>
-          </w:p>
-        </w:tc>
-      </w:tr>
-      <w:tr>
-        <w:tc>
-          <w:tcPr>
-            <w:tcW w:w="704" w:type="dxa"/>
-          </w:tcPr>
-          <w:p>
-            <w:pPr>
-              <w:jc w:val="both"/>
-              <w:rPr>
-                <w:rFonts w:ascii="Times New Roman" w:hAnsi="Times New Roman" w:cs="Times New Roman"/>
-                <w:color w:val="081C2A"/>
-                <w:sz w:val="24"/>
-                <w:szCs w:val="24"/>
-                <w:shd w:val="clear" w:color="auto" w:fill="FFFFFF"/>
-                <w:lang w:val="en-US"/>
-              </w:rPr>
-            </w:pPr>
+            <w:r>
+              <w:rPr>
+                <w:rFonts w:ascii="Times New Roman" w:hAnsi="Times New Roman" w:cs="Times New Roman"/>
+                <w:color w:val="081C2A"/>
+                <w:sz w:val="24"/>
+                <w:szCs w:val="24"/>
+                <w:shd w:val="clear" w:color="auto" w:fill="FFFFFF"/>
+                <w:lang w:val="en-US"/>
+              </w:rPr>
+              <w:t>Membuat response apakah pengiriman data berhasil dilakukan atau tidak, pada baris ini akan menampilkan response apabila data berhasil dikirim dengan response yang dikirim akan ditampung oleh sebuah parameter dengan nama "data"</w:t>
+            </w:r>
+          </w:p>
+        </w:tc>
+      </w:tr>
+      <w:tr>
+        <w:tc>
+          <w:tcPr>
+            <w:tcW w:w="704" w:type="dxa"/>
+          </w:tcPr>
+          <w:p>
+            <w:pPr>
+              <w:jc w:val="both"/>
+              <w:rPr>
+                <w:rFonts w:ascii="Times New Roman" w:hAnsi="Times New Roman" w:cs="Times New Roman"/>
+                <w:color w:val="081C2A"/>
+                <w:sz w:val="24"/>
+                <w:szCs w:val="24"/>
+                <w:shd w:val="clear" w:color="auto" w:fill="FFFFFF"/>
+                <w:lang w:val="id-ID"/>
+              </w:rPr>
+            </w:pPr>
+            <w:r>
+              <w:rPr>
+                <w:rFonts w:ascii="Times New Roman" w:hAnsi="Times New Roman" w:cs="Times New Roman"/>
+                <w:color w:val="081C2A"/>
+                <w:sz w:val="24"/>
+                <w:szCs w:val="24"/>
+                <w:shd w:val="clear" w:color="auto" w:fill="FFFFFF"/>
+                <w:lang w:val="id-ID"/>
+              </w:rPr>
+              <w:t>165</w:t>
+            </w:r>
           </w:p>
         </w:tc>
         <w:tc>
@@ -21806,29 +22942,62 @@
                 <w:sz w:val="24"/>
                 <w:szCs w:val="24"/>
                 <w:shd w:val="clear" w:color="auto" w:fill="FFFFFF"/>
-                <w:lang w:val="en-US"/>
-              </w:rPr>
-            </w:pPr>
-          </w:p>
-        </w:tc>
-      </w:tr>
-      <w:tr>
-        <w:tc>
-          <w:tcPr>
-            <w:tcW w:w="704" w:type="dxa"/>
-          </w:tcPr>
-          <w:p>
-            <w:pPr>
-              <w:jc w:val="both"/>
-              <w:rPr>
-                <w:rFonts w:ascii="Times New Roman" w:hAnsi="Times New Roman" w:cs="Times New Roman"/>
-                <w:color w:val="081C2A"/>
-                <w:sz w:val="24"/>
-                <w:szCs w:val="24"/>
-                <w:shd w:val="clear" w:color="auto" w:fill="FFFFFF"/>
-                <w:lang w:val="en-US"/>
-              </w:rPr>
-            </w:pPr>
+                <w:lang w:val="id-ID"/>
+              </w:rPr>
+            </w:pPr>
+            <w:r>
+              <w:rPr>
+                <w:rFonts w:ascii="Times New Roman" w:hAnsi="Times New Roman" w:cs="Times New Roman"/>
+                <w:color w:val="081C2A"/>
+                <w:sz w:val="24"/>
+                <w:szCs w:val="24"/>
+                <w:shd w:val="clear" w:color="auto" w:fill="FFFFFF"/>
+                <w:lang w:val="id-ID"/>
+              </w:rPr>
+              <w:t>Melakukan per</w:t>
+            </w:r>
+            <w:r>
+              <w:rPr>
+                <w:rFonts w:ascii="Times New Roman" w:hAnsi="Times New Roman" w:cs="Times New Roman"/>
+                <w:color w:val="081C2A"/>
+                <w:sz w:val="24"/>
+                <w:szCs w:val="24"/>
+                <w:shd w:val="clear" w:color="auto" w:fill="FFFFFF"/>
+                <w:lang w:val="id-ID"/>
+              </w:rPr>
+              <w:t>cabangan dari response yang dikembalikan oleh ajax, apakah response dari variabel “data” tersebut mengembalikan tulisan “success” atau tidak</w:t>
+            </w:r>
+          </w:p>
+        </w:tc>
+      </w:tr>
+      <w:tr>
+        <w:tc>
+          <w:tcPr>
+            <w:tcW w:w="704" w:type="dxa"/>
+          </w:tcPr>
+          <w:p>
+            <w:pPr>
+              <w:jc w:val="both"/>
+              <w:rPr>
+                <w:rFonts w:ascii="Times New Roman" w:hAnsi="Times New Roman" w:cs="Times New Roman"/>
+                <w:color w:val="081C2A"/>
+                <w:sz w:val="24"/>
+                <w:szCs w:val="24"/>
+                <w:shd w:val="clear" w:color="auto" w:fill="FFFFFF"/>
+                <w:lang w:val="id-ID"/>
+              </w:rPr>
+            </w:pPr>
+            <w:r>
+              <w:rPr>
+                <w:rFonts w:ascii="Times New Roman" w:hAnsi="Times New Roman" w:cs="Times New Roman"/>
+                <w:color w:val="081C2A"/>
+                <w:sz w:val="24"/>
+                <w:szCs w:val="24"/>
+                <w:shd w:val="clear" w:color="auto" w:fill="FFFFFF"/>
+                <w:lang w:val="id-ID"/>
+              </w:rPr>
+              <w:t>166</w:t>
+            </w:r>
           </w:p>
         </w:tc>
         <w:tc>
@@ -21847,26 +23016,48 @@
                 <w:lang w:val="en-US"/>
               </w:rPr>
             </w:pPr>
-          </w:p>
-        </w:tc>
-      </w:tr>
-      <w:tr>
-        <w:tc>
-          <w:tcPr>
-            <w:tcW w:w="704" w:type="dxa"/>
-          </w:tcPr>
-          <w:p>
-            <w:pPr>
-              <w:jc w:val="both"/>
-              <w:rPr>
-                <w:rFonts w:ascii="Times New Roman" w:hAnsi="Times New Roman" w:cs="Times New Roman"/>
-                <w:color w:val="081C2A"/>
-                <w:sz w:val="24"/>
-                <w:szCs w:val="24"/>
-                <w:shd w:val="clear" w:color="auto" w:fill="FFFFFF"/>
-                <w:lang w:val="en-US"/>
-              </w:rPr>
-            </w:pPr>
+            <w:r>
+              <w:rPr>
+                <w:rFonts w:ascii="Times New Roman" w:hAnsi="Times New Roman" w:cs="Times New Roman"/>
+                <w:color w:val="081C2A"/>
+                <w:sz w:val="24"/>
+                <w:szCs w:val="24"/>
+                <w:shd w:val="clear" w:color="auto" w:fill="FFFFFF"/>
+                <w:lang w:val="en-US"/>
+              </w:rPr>
+              <w:t>Memanggil library sweetalert2 yakni fungsi Swal.fire</w:t>
+            </w:r>
+          </w:p>
+        </w:tc>
+      </w:tr>
+      <w:tr>
+        <w:tc>
+          <w:tcPr>
+            <w:tcW w:w="704" w:type="dxa"/>
+          </w:tcPr>
+          <w:p>
+            <w:pPr>
+              <w:jc w:val="both"/>
+              <w:rPr>
+                <w:rFonts w:ascii="Times New Roman" w:hAnsi="Times New Roman" w:cs="Times New Roman"/>
+                <w:color w:val="081C2A"/>
+                <w:sz w:val="24"/>
+                <w:szCs w:val="24"/>
+                <w:shd w:val="clear" w:color="auto" w:fill="FFFFFF"/>
+                <w:lang w:val="id-ID"/>
+              </w:rPr>
+            </w:pPr>
+            <w:r>
+              <w:rPr>
+                <w:rFonts w:ascii="Times New Roman" w:hAnsi="Times New Roman" w:cs="Times New Roman"/>
+                <w:color w:val="081C2A"/>
+                <w:sz w:val="24"/>
+                <w:szCs w:val="24"/>
+                <w:shd w:val="clear" w:color="auto" w:fill="FFFFFF"/>
+                <w:lang w:val="id-ID"/>
+              </w:rPr>
+              <w:t>167</w:t>
+            </w:r>
           </w:p>
         </w:tc>
         <w:tc>
@@ -21885,26 +23076,125 @@
                 <w:lang w:val="en-US"/>
               </w:rPr>
             </w:pPr>
-          </w:p>
-        </w:tc>
-      </w:tr>
-      <w:tr>
-        <w:tc>
-          <w:tcPr>
-            <w:tcW w:w="704" w:type="dxa"/>
-          </w:tcPr>
-          <w:p>
-            <w:pPr>
-              <w:jc w:val="both"/>
-              <w:rPr>
-                <w:rFonts w:ascii="Times New Roman" w:hAnsi="Times New Roman" w:cs="Times New Roman"/>
-                <w:color w:val="081C2A"/>
-                <w:sz w:val="24"/>
-                <w:szCs w:val="24"/>
-                <w:shd w:val="clear" w:color="auto" w:fill="FFFFFF"/>
-                <w:lang w:val="en-US"/>
-              </w:rPr>
-            </w:pPr>
+            <w:r>
+              <w:rPr>
+                <w:rFonts w:ascii="Times New Roman" w:hAnsi="Times New Roman" w:cs="Times New Roman"/>
+                <w:color w:val="081C2A"/>
+                <w:sz w:val="24"/>
+                <w:szCs w:val="24"/>
+                <w:shd w:val="clear" w:color="auto" w:fill="FFFFFF"/>
+                <w:lang w:val="en-US"/>
+              </w:rPr>
+              <w:t xml:space="preserve">Memanggil variabel </w:t>
+            </w:r>
+            <w:r>
+              <w:rPr>
+                <w:rFonts w:ascii="Times New Roman" w:hAnsi="Times New Roman" w:cs="Times New Roman"/>
+                <w:color w:val="081C2A"/>
+                <w:sz w:val="24"/>
+                <w:szCs w:val="24"/>
+                <w:shd w:val="clear" w:color="auto" w:fill="FFFFFF"/>
+                <w:lang w:val="id-ID"/>
+              </w:rPr>
+              <w:t>“</w:t>
+            </w:r>
+            <w:r>
+              <w:rPr>
+                <w:rFonts w:ascii="Times New Roman" w:hAnsi="Times New Roman" w:cs="Times New Roman"/>
+                <w:color w:val="081C2A"/>
+                <w:sz w:val="24"/>
+                <w:szCs w:val="24"/>
+                <w:shd w:val="clear" w:color="auto" w:fill="FFFFFF"/>
+                <w:lang w:val="id-ID"/>
+              </w:rPr>
+              <w:t>icon</w:t>
+            </w:r>
+            <w:r>
+              <w:rPr>
+                <w:rFonts w:ascii="Times New Roman" w:hAnsi="Times New Roman" w:cs="Times New Roman"/>
+                <w:color w:val="081C2A"/>
+                <w:sz w:val="24"/>
+                <w:szCs w:val="24"/>
+                <w:shd w:val="clear" w:color="auto" w:fill="FFFFFF"/>
+                <w:lang w:val="id-ID"/>
+              </w:rPr>
+              <w:t>”</w:t>
+            </w:r>
+            <w:r>
+              <w:rPr>
+                <w:rFonts w:ascii="Times New Roman" w:hAnsi="Times New Roman" w:cs="Times New Roman"/>
+                <w:color w:val="081C2A"/>
+                <w:sz w:val="24"/>
+                <w:szCs w:val="24"/>
+                <w:shd w:val="clear" w:color="auto" w:fill="FFFFFF"/>
+                <w:lang w:val="en-US"/>
+              </w:rPr>
+              <w:t xml:space="preserve"> dari library sweetalert2 dengan isi </w:t>
+            </w:r>
+            <w:r>
+              <w:rPr>
+                <w:rFonts w:ascii="Times New Roman" w:hAnsi="Times New Roman" w:cs="Times New Roman"/>
+                <w:color w:val="081C2A"/>
+                <w:sz w:val="24"/>
+                <w:szCs w:val="24"/>
+                <w:shd w:val="clear" w:color="auto" w:fill="FFFFFF"/>
+                <w:lang w:val="id-ID"/>
+              </w:rPr>
+              <w:t>“</w:t>
+            </w:r>
+            <w:r>
+              <w:rPr>
+                <w:rFonts w:ascii="Times New Roman" w:hAnsi="Times New Roman" w:cs="Times New Roman"/>
+                <w:color w:val="081C2A"/>
+                <w:sz w:val="24"/>
+                <w:szCs w:val="24"/>
+                <w:shd w:val="clear" w:color="auto" w:fill="FFFFFF"/>
+                <w:lang w:val="id-ID"/>
+              </w:rPr>
+              <w:t>success</w:t>
+            </w:r>
+            <w:r>
+              <w:rPr>
+                <w:rFonts w:ascii="Times New Roman" w:hAnsi="Times New Roman" w:cs="Times New Roman"/>
+                <w:color w:val="081C2A"/>
+                <w:sz w:val="24"/>
+                <w:szCs w:val="24"/>
+                <w:shd w:val="clear" w:color="auto" w:fill="FFFFFF"/>
+                <w:lang w:val="id-ID"/>
+              </w:rPr>
+              <w:t>”</w:t>
+            </w:r>
+          </w:p>
+        </w:tc>
+      </w:tr>
+      <w:tr>
+        <w:tc>
+          <w:tcPr>
+            <w:tcW w:w="704" w:type="dxa"/>
+          </w:tcPr>
+          <w:p>
+            <w:pPr>
+              <w:jc w:val="both"/>
+              <w:rPr>
+                <w:rFonts w:ascii="Times New Roman" w:hAnsi="Times New Roman" w:cs="Times New Roman"/>
+                <w:color w:val="081C2A"/>
+                <w:sz w:val="24"/>
+                <w:szCs w:val="24"/>
+                <w:shd w:val="clear" w:color="auto" w:fill="FFFFFF"/>
+                <w:lang w:val="id-ID"/>
+              </w:rPr>
+            </w:pPr>
+            <w:r>
+              <w:rPr>
+                <w:rFonts w:ascii="Times New Roman" w:hAnsi="Times New Roman" w:cs="Times New Roman"/>
+                <w:color w:val="081C2A"/>
+                <w:sz w:val="24"/>
+                <w:szCs w:val="24"/>
+                <w:shd w:val="clear" w:color="auto" w:fill="FFFFFF"/>
+                <w:lang w:val="id-ID"/>
+              </w:rPr>
+              <w:t>168</w:t>
+            </w:r>
           </w:p>
         </w:tc>
         <w:tc>
@@ -21923,26 +23213,125 @@
                 <w:lang w:val="en-US"/>
               </w:rPr>
             </w:pPr>
-          </w:p>
-        </w:tc>
-      </w:tr>
-      <w:tr>
-        <w:tc>
-          <w:tcPr>
-            <w:tcW w:w="704" w:type="dxa"/>
-          </w:tcPr>
-          <w:p>
-            <w:pPr>
-              <w:jc w:val="both"/>
-              <w:rPr>
-                <w:rFonts w:ascii="Times New Roman" w:hAnsi="Times New Roman" w:cs="Times New Roman"/>
-                <w:color w:val="081C2A"/>
-                <w:sz w:val="24"/>
-                <w:szCs w:val="24"/>
-                <w:shd w:val="clear" w:color="auto" w:fill="FFFFFF"/>
-                <w:lang w:val="en-US"/>
-              </w:rPr>
-            </w:pPr>
+            <w:r>
+              <w:rPr>
+                <w:rFonts w:ascii="Times New Roman" w:hAnsi="Times New Roman" w:cs="Times New Roman"/>
+                <w:color w:val="081C2A"/>
+                <w:sz w:val="24"/>
+                <w:szCs w:val="24"/>
+                <w:shd w:val="clear" w:color="auto" w:fill="FFFFFF"/>
+                <w:lang w:val="en-US"/>
+              </w:rPr>
+              <w:t xml:space="preserve">Memanggil variabel </w:t>
+            </w:r>
+            <w:r>
+              <w:rPr>
+                <w:rFonts w:ascii="Times New Roman" w:hAnsi="Times New Roman" w:cs="Times New Roman"/>
+                <w:color w:val="081C2A"/>
+                <w:sz w:val="24"/>
+                <w:szCs w:val="24"/>
+                <w:shd w:val="clear" w:color="auto" w:fill="FFFFFF"/>
+                <w:lang w:val="id-ID"/>
+              </w:rPr>
+              <w:t>“</w:t>
+            </w:r>
+            <w:r>
+              <w:rPr>
+                <w:rFonts w:ascii="Times New Roman" w:hAnsi="Times New Roman" w:cs="Times New Roman"/>
+                <w:color w:val="081C2A"/>
+                <w:sz w:val="24"/>
+                <w:szCs w:val="24"/>
+                <w:shd w:val="clear" w:color="auto" w:fill="FFFFFF"/>
+                <w:lang w:val="id-ID"/>
+              </w:rPr>
+              <w:t>title</w:t>
+            </w:r>
+            <w:r>
+              <w:rPr>
+                <w:rFonts w:ascii="Times New Roman" w:hAnsi="Times New Roman" w:cs="Times New Roman"/>
+                <w:color w:val="081C2A"/>
+                <w:sz w:val="24"/>
+                <w:szCs w:val="24"/>
+                <w:shd w:val="clear" w:color="auto" w:fill="FFFFFF"/>
+                <w:lang w:val="id-ID"/>
+              </w:rPr>
+              <w:t>”</w:t>
+            </w:r>
+            <w:r>
+              <w:rPr>
+                <w:rFonts w:ascii="Times New Roman" w:hAnsi="Times New Roman" w:cs="Times New Roman"/>
+                <w:color w:val="081C2A"/>
+                <w:sz w:val="24"/>
+                <w:szCs w:val="24"/>
+                <w:shd w:val="clear" w:color="auto" w:fill="FFFFFF"/>
+                <w:lang w:val="en-US"/>
+              </w:rPr>
+              <w:t xml:space="preserve"> dari library sweetalert2 dengan isi </w:t>
+            </w:r>
+            <w:r>
+              <w:rPr>
+                <w:rFonts w:ascii="Times New Roman" w:hAnsi="Times New Roman" w:cs="Times New Roman"/>
+                <w:color w:val="081C2A"/>
+                <w:sz w:val="24"/>
+                <w:szCs w:val="24"/>
+                <w:shd w:val="clear" w:color="auto" w:fill="FFFFFF"/>
+                <w:lang w:val="id-ID"/>
+              </w:rPr>
+              <w:t>“</w:t>
+            </w:r>
+            <w:r>
+              <w:rPr>
+                <w:rFonts w:ascii="Times New Roman" w:hAnsi="Times New Roman" w:cs="Times New Roman"/>
+                <w:color w:val="081C2A"/>
+                <w:sz w:val="24"/>
+                <w:szCs w:val="24"/>
+                <w:shd w:val="clear" w:color="auto" w:fill="FFFFFF"/>
+                <w:lang w:val="id-ID"/>
+              </w:rPr>
+              <w:t>Berhasil</w:t>
+            </w:r>
+            <w:r>
+              <w:rPr>
+                <w:rFonts w:ascii="Times New Roman" w:hAnsi="Times New Roman" w:cs="Times New Roman"/>
+                <w:color w:val="081C2A"/>
+                <w:sz w:val="24"/>
+                <w:szCs w:val="24"/>
+                <w:shd w:val="clear" w:color="auto" w:fill="FFFFFF"/>
+                <w:lang w:val="id-ID"/>
+              </w:rPr>
+              <w:t>”</w:t>
+            </w:r>
+          </w:p>
+        </w:tc>
+      </w:tr>
+      <w:tr>
+        <w:tc>
+          <w:tcPr>
+            <w:tcW w:w="704" w:type="dxa"/>
+          </w:tcPr>
+          <w:p>
+            <w:pPr>
+              <w:jc w:val="both"/>
+              <w:rPr>
+                <w:rFonts w:ascii="Times New Roman" w:hAnsi="Times New Roman" w:cs="Times New Roman"/>
+                <w:color w:val="081C2A"/>
+                <w:sz w:val="24"/>
+                <w:szCs w:val="24"/>
+                <w:shd w:val="clear" w:color="auto" w:fill="FFFFFF"/>
+                <w:lang w:val="id-ID"/>
+              </w:rPr>
+            </w:pPr>
+            <w:r>
+              <w:rPr>
+                <w:rFonts w:ascii="Times New Roman" w:hAnsi="Times New Roman" w:cs="Times New Roman"/>
+                <w:color w:val="081C2A"/>
+                <w:sz w:val="24"/>
+                <w:szCs w:val="24"/>
+                <w:shd w:val="clear" w:color="auto" w:fill="FFFFFF"/>
+                <w:lang w:val="id-ID"/>
+              </w:rPr>
+              <w:t>169</w:t>
+            </w:r>
           </w:p>
         </w:tc>
         <w:tc>
@@ -21961,26 +23350,125 @@
                 <w:lang w:val="en-US"/>
               </w:rPr>
             </w:pPr>
-          </w:p>
-        </w:tc>
-      </w:tr>
-      <w:tr>
-        <w:tc>
-          <w:tcPr>
-            <w:tcW w:w="704" w:type="dxa"/>
-          </w:tcPr>
-          <w:p>
-            <w:pPr>
-              <w:jc w:val="both"/>
-              <w:rPr>
-                <w:rFonts w:ascii="Times New Roman" w:hAnsi="Times New Roman" w:cs="Times New Roman"/>
-                <w:color w:val="081C2A"/>
-                <w:sz w:val="24"/>
-                <w:szCs w:val="24"/>
-                <w:shd w:val="clear" w:color="auto" w:fill="FFFFFF"/>
-                <w:lang w:val="en-US"/>
-              </w:rPr>
-            </w:pPr>
+            <w:r>
+              <w:rPr>
+                <w:rFonts w:ascii="Times New Roman" w:hAnsi="Times New Roman" w:cs="Times New Roman"/>
+                <w:color w:val="081C2A"/>
+                <w:sz w:val="24"/>
+                <w:szCs w:val="24"/>
+                <w:shd w:val="clear" w:color="auto" w:fill="FFFFFF"/>
+                <w:lang w:val="en-US"/>
+              </w:rPr>
+              <w:t xml:space="preserve">Memanggil variabel </w:t>
+            </w:r>
+            <w:r>
+              <w:rPr>
+                <w:rFonts w:ascii="Times New Roman" w:hAnsi="Times New Roman" w:cs="Times New Roman"/>
+                <w:color w:val="081C2A"/>
+                <w:sz w:val="24"/>
+                <w:szCs w:val="24"/>
+                <w:shd w:val="clear" w:color="auto" w:fill="FFFFFF"/>
+                <w:lang w:val="id-ID"/>
+              </w:rPr>
+              <w:t>“</w:t>
+            </w:r>
+            <w:r>
+              <w:rPr>
+                <w:rFonts w:ascii="Times New Roman" w:hAnsi="Times New Roman" w:cs="Times New Roman"/>
+                <w:color w:val="081C2A"/>
+                <w:sz w:val="24"/>
+                <w:szCs w:val="24"/>
+                <w:shd w:val="clear" w:color="auto" w:fill="FFFFFF"/>
+                <w:lang w:val="id-ID"/>
+              </w:rPr>
+              <w:t>text</w:t>
+            </w:r>
+            <w:r>
+              <w:rPr>
+                <w:rFonts w:ascii="Times New Roman" w:hAnsi="Times New Roman" w:cs="Times New Roman"/>
+                <w:color w:val="081C2A"/>
+                <w:sz w:val="24"/>
+                <w:szCs w:val="24"/>
+                <w:shd w:val="clear" w:color="auto" w:fill="FFFFFF"/>
+                <w:lang w:val="id-ID"/>
+              </w:rPr>
+              <w:t>”</w:t>
+            </w:r>
+            <w:r>
+              <w:rPr>
+                <w:rFonts w:ascii="Times New Roman" w:hAnsi="Times New Roman" w:cs="Times New Roman"/>
+                <w:color w:val="081C2A"/>
+                <w:sz w:val="24"/>
+                <w:szCs w:val="24"/>
+                <w:shd w:val="clear" w:color="auto" w:fill="FFFFFF"/>
+                <w:lang w:val="en-US"/>
+              </w:rPr>
+              <w:t xml:space="preserve"> dari library sweetalert2 dengan isi </w:t>
+            </w:r>
+            <w:r>
+              <w:rPr>
+                <w:rFonts w:ascii="Times New Roman" w:hAnsi="Times New Roman" w:cs="Times New Roman"/>
+                <w:color w:val="081C2A"/>
+                <w:sz w:val="24"/>
+                <w:szCs w:val="24"/>
+                <w:shd w:val="clear" w:color="auto" w:fill="FFFFFF"/>
+                <w:lang w:val="id-ID"/>
+              </w:rPr>
+              <w:t>“</w:t>
+            </w:r>
+            <w:r>
+              <w:rPr>
+                <w:rFonts w:ascii="Times New Roman" w:hAnsi="Times New Roman" w:cs="Times New Roman"/>
+                <w:color w:val="081C2A"/>
+                <w:sz w:val="24"/>
+                <w:szCs w:val="24"/>
+                <w:shd w:val="clear" w:color="auto" w:fill="FFFFFF"/>
+                <w:lang w:val="id-ID"/>
+              </w:rPr>
+              <w:t>Data berhasil dihapus</w:t>
+            </w:r>
+            <w:r>
+              <w:rPr>
+                <w:rFonts w:ascii="Times New Roman" w:hAnsi="Times New Roman" w:cs="Times New Roman"/>
+                <w:color w:val="081C2A"/>
+                <w:sz w:val="24"/>
+                <w:szCs w:val="24"/>
+                <w:shd w:val="clear" w:color="auto" w:fill="FFFFFF"/>
+                <w:lang w:val="id-ID"/>
+              </w:rPr>
+              <w:t>”</w:t>
+            </w:r>
+          </w:p>
+        </w:tc>
+      </w:tr>
+      <w:tr>
+        <w:tc>
+          <w:tcPr>
+            <w:tcW w:w="704" w:type="dxa"/>
+          </w:tcPr>
+          <w:p>
+            <w:pPr>
+              <w:jc w:val="both"/>
+              <w:rPr>
+                <w:rFonts w:ascii="Times New Roman" w:hAnsi="Times New Roman" w:cs="Times New Roman"/>
+                <w:color w:val="081C2A"/>
+                <w:sz w:val="24"/>
+                <w:szCs w:val="24"/>
+                <w:shd w:val="clear" w:color="auto" w:fill="FFFFFF"/>
+                <w:lang w:val="id-ID"/>
+              </w:rPr>
+            </w:pPr>
+            <w:r>
+              <w:rPr>
+                <w:rFonts w:ascii="Times New Roman" w:hAnsi="Times New Roman" w:cs="Times New Roman"/>
+                <w:color w:val="081C2A"/>
+                <w:sz w:val="24"/>
+                <w:szCs w:val="24"/>
+                <w:shd w:val="clear" w:color="auto" w:fill="FFFFFF"/>
+                <w:lang w:val="id-ID"/>
+              </w:rPr>
+              <w:t>170</w:t>
+            </w:r>
           </w:p>
         </w:tc>
         <w:tc>
@@ -21999,26 +23487,125 @@
                 <w:lang w:val="en-US"/>
               </w:rPr>
             </w:pPr>
-          </w:p>
-        </w:tc>
-      </w:tr>
-      <w:tr>
-        <w:tc>
-          <w:tcPr>
-            <w:tcW w:w="704" w:type="dxa"/>
-          </w:tcPr>
-          <w:p>
-            <w:pPr>
-              <w:jc w:val="both"/>
-              <w:rPr>
-                <w:rFonts w:ascii="Times New Roman" w:hAnsi="Times New Roman" w:cs="Times New Roman"/>
-                <w:color w:val="081C2A"/>
-                <w:sz w:val="24"/>
-                <w:szCs w:val="24"/>
-                <w:shd w:val="clear" w:color="auto" w:fill="FFFFFF"/>
-                <w:lang w:val="en-US"/>
-              </w:rPr>
-            </w:pPr>
+            <w:r>
+              <w:rPr>
+                <w:rFonts w:ascii="Times New Roman" w:hAnsi="Times New Roman" w:cs="Times New Roman"/>
+                <w:color w:val="081C2A"/>
+                <w:sz w:val="24"/>
+                <w:szCs w:val="24"/>
+                <w:shd w:val="clear" w:color="auto" w:fill="FFFFFF"/>
+                <w:lang w:val="en-US"/>
+              </w:rPr>
+              <w:t xml:space="preserve">Memanggil variabel </w:t>
+            </w:r>
+            <w:r>
+              <w:rPr>
+                <w:rFonts w:ascii="Times New Roman" w:hAnsi="Times New Roman" w:cs="Times New Roman"/>
+                <w:color w:val="081C2A"/>
+                <w:sz w:val="24"/>
+                <w:szCs w:val="24"/>
+                <w:shd w:val="clear" w:color="auto" w:fill="FFFFFF"/>
+                <w:lang w:val="id-ID"/>
+              </w:rPr>
+              <w:t>“</w:t>
+            </w:r>
+            <w:r>
+              <w:rPr>
+                <w:rFonts w:ascii="Times New Roman" w:hAnsi="Times New Roman" w:cs="Times New Roman"/>
+                <w:color w:val="081C2A"/>
+                <w:sz w:val="24"/>
+                <w:szCs w:val="24"/>
+                <w:shd w:val="clear" w:color="auto" w:fill="FFFFFF"/>
+                <w:lang w:val="id-ID"/>
+              </w:rPr>
+              <w:t>showConfirmButton</w:t>
+            </w:r>
+            <w:r>
+              <w:rPr>
+                <w:rFonts w:ascii="Times New Roman" w:hAnsi="Times New Roman" w:cs="Times New Roman"/>
+                <w:color w:val="081C2A"/>
+                <w:sz w:val="24"/>
+                <w:szCs w:val="24"/>
+                <w:shd w:val="clear" w:color="auto" w:fill="FFFFFF"/>
+                <w:lang w:val="id-ID"/>
+              </w:rPr>
+              <w:t>”</w:t>
+            </w:r>
+            <w:r>
+              <w:rPr>
+                <w:rFonts w:ascii="Times New Roman" w:hAnsi="Times New Roman" w:cs="Times New Roman"/>
+                <w:color w:val="081C2A"/>
+                <w:sz w:val="24"/>
+                <w:szCs w:val="24"/>
+                <w:shd w:val="clear" w:color="auto" w:fill="FFFFFF"/>
+                <w:lang w:val="en-US"/>
+              </w:rPr>
+              <w:t xml:space="preserve"> dari library sweetalert2 dengan isi </w:t>
+            </w:r>
+            <w:r>
+              <w:rPr>
+                <w:rFonts w:ascii="Times New Roman" w:hAnsi="Times New Roman" w:cs="Times New Roman"/>
+                <w:color w:val="081C2A"/>
+                <w:sz w:val="24"/>
+                <w:szCs w:val="24"/>
+                <w:shd w:val="clear" w:color="auto" w:fill="FFFFFF"/>
+                <w:lang w:val="id-ID"/>
+              </w:rPr>
+              <w:t>“</w:t>
+            </w:r>
+            <w:r>
+              <w:rPr>
+                <w:rFonts w:ascii="Times New Roman" w:hAnsi="Times New Roman" w:cs="Times New Roman"/>
+                <w:color w:val="081C2A"/>
+                <w:sz w:val="24"/>
+                <w:szCs w:val="24"/>
+                <w:shd w:val="clear" w:color="auto" w:fill="FFFFFF"/>
+                <w:lang w:val="id-ID"/>
+              </w:rPr>
+              <w:t>false</w:t>
+            </w:r>
+            <w:r>
+              <w:rPr>
+                <w:rFonts w:ascii="Times New Roman" w:hAnsi="Times New Roman" w:cs="Times New Roman"/>
+                <w:color w:val="081C2A"/>
+                <w:sz w:val="24"/>
+                <w:szCs w:val="24"/>
+                <w:shd w:val="clear" w:color="auto" w:fill="FFFFFF"/>
+                <w:lang w:val="id-ID"/>
+              </w:rPr>
+              <w:t>”</w:t>
+            </w:r>
+          </w:p>
+        </w:tc>
+      </w:tr>
+      <w:tr>
+        <w:tc>
+          <w:tcPr>
+            <w:tcW w:w="704" w:type="dxa"/>
+          </w:tcPr>
+          <w:p>
+            <w:pPr>
+              <w:jc w:val="both"/>
+              <w:rPr>
+                <w:rFonts w:ascii="Times New Roman" w:hAnsi="Times New Roman" w:cs="Times New Roman"/>
+                <w:color w:val="081C2A"/>
+                <w:sz w:val="24"/>
+                <w:szCs w:val="24"/>
+                <w:shd w:val="clear" w:color="auto" w:fill="FFFFFF"/>
+                <w:lang w:val="id-ID"/>
+              </w:rPr>
+            </w:pPr>
+            <w:r>
+              <w:rPr>
+                <w:rFonts w:ascii="Times New Roman" w:hAnsi="Times New Roman" w:cs="Times New Roman"/>
+                <w:color w:val="081C2A"/>
+                <w:sz w:val="24"/>
+                <w:szCs w:val="24"/>
+                <w:shd w:val="clear" w:color="auto" w:fill="FFFFFF"/>
+                <w:lang w:val="id-ID"/>
+              </w:rPr>
+              <w:t>171</w:t>
+            </w:r>
           </w:p>
         </w:tc>
         <w:tc>
@@ -22037,26 +23624,125 @@
                 <w:lang w:val="en-US"/>
               </w:rPr>
             </w:pPr>
-          </w:p>
-        </w:tc>
-      </w:tr>
-      <w:tr>
-        <w:tc>
-          <w:tcPr>
-            <w:tcW w:w="704" w:type="dxa"/>
-          </w:tcPr>
-          <w:p>
-            <w:pPr>
-              <w:jc w:val="both"/>
-              <w:rPr>
-                <w:rFonts w:ascii="Times New Roman" w:hAnsi="Times New Roman" w:cs="Times New Roman"/>
-                <w:color w:val="081C2A"/>
-                <w:sz w:val="24"/>
-                <w:szCs w:val="24"/>
-                <w:shd w:val="clear" w:color="auto" w:fill="FFFFFF"/>
-                <w:lang w:val="en-US"/>
-              </w:rPr>
-            </w:pPr>
+            <w:r>
+              <w:rPr>
+                <w:rFonts w:ascii="Times New Roman" w:hAnsi="Times New Roman" w:cs="Times New Roman"/>
+                <w:color w:val="081C2A"/>
+                <w:sz w:val="24"/>
+                <w:szCs w:val="24"/>
+                <w:shd w:val="clear" w:color="auto" w:fill="FFFFFF"/>
+                <w:lang w:val="en-US"/>
+              </w:rPr>
+              <w:t xml:space="preserve">Memanggil variabel </w:t>
+            </w:r>
+            <w:r>
+              <w:rPr>
+                <w:rFonts w:ascii="Times New Roman" w:hAnsi="Times New Roman" w:cs="Times New Roman"/>
+                <w:color w:val="081C2A"/>
+                <w:sz w:val="24"/>
+                <w:szCs w:val="24"/>
+                <w:shd w:val="clear" w:color="auto" w:fill="FFFFFF"/>
+                <w:lang w:val="id-ID"/>
+              </w:rPr>
+              <w:t>“</w:t>
+            </w:r>
+            <w:r>
+              <w:rPr>
+                <w:rFonts w:ascii="Times New Roman" w:hAnsi="Times New Roman" w:cs="Times New Roman"/>
+                <w:color w:val="081C2A"/>
+                <w:sz w:val="24"/>
+                <w:szCs w:val="24"/>
+                <w:shd w:val="clear" w:color="auto" w:fill="FFFFFF"/>
+                <w:lang w:val="id-ID"/>
+              </w:rPr>
+              <w:t>timer</w:t>
+            </w:r>
+            <w:r>
+              <w:rPr>
+                <w:rFonts w:ascii="Times New Roman" w:hAnsi="Times New Roman" w:cs="Times New Roman"/>
+                <w:color w:val="081C2A"/>
+                <w:sz w:val="24"/>
+                <w:szCs w:val="24"/>
+                <w:shd w:val="clear" w:color="auto" w:fill="FFFFFF"/>
+                <w:lang w:val="id-ID"/>
+              </w:rPr>
+              <w:t>”</w:t>
+            </w:r>
+            <w:r>
+              <w:rPr>
+                <w:rFonts w:ascii="Times New Roman" w:hAnsi="Times New Roman" w:cs="Times New Roman"/>
+                <w:color w:val="081C2A"/>
+                <w:sz w:val="24"/>
+                <w:szCs w:val="24"/>
+                <w:shd w:val="clear" w:color="auto" w:fill="FFFFFF"/>
+                <w:lang w:val="en-US"/>
+              </w:rPr>
+              <w:t xml:space="preserve"> dari library sweetalert2 dengan isi </w:t>
+            </w:r>
+            <w:r>
+              <w:rPr>
+                <w:rFonts w:ascii="Times New Roman" w:hAnsi="Times New Roman" w:cs="Times New Roman"/>
+                <w:color w:val="081C2A"/>
+                <w:sz w:val="24"/>
+                <w:szCs w:val="24"/>
+                <w:shd w:val="clear" w:color="auto" w:fill="FFFFFF"/>
+                <w:lang w:val="id-ID"/>
+              </w:rPr>
+              <w:t>“</w:t>
+            </w:r>
+            <w:r>
+              <w:rPr>
+                <w:rFonts w:ascii="Times New Roman" w:hAnsi="Times New Roman" w:cs="Times New Roman"/>
+                <w:color w:val="081C2A"/>
+                <w:sz w:val="24"/>
+                <w:szCs w:val="24"/>
+                <w:shd w:val="clear" w:color="auto" w:fill="FFFFFF"/>
+                <w:lang w:val="id-ID"/>
+              </w:rPr>
+              <w:t>1500</w:t>
+            </w:r>
+            <w:r>
+              <w:rPr>
+                <w:rFonts w:ascii="Times New Roman" w:hAnsi="Times New Roman" w:cs="Times New Roman"/>
+                <w:color w:val="081C2A"/>
+                <w:sz w:val="24"/>
+                <w:szCs w:val="24"/>
+                <w:shd w:val="clear" w:color="auto" w:fill="FFFFFF"/>
+                <w:lang w:val="id-ID"/>
+              </w:rPr>
+              <w:t>”</w:t>
+            </w:r>
+          </w:p>
+        </w:tc>
+      </w:tr>
+      <w:tr>
+        <w:tc>
+          <w:tcPr>
+            <w:tcW w:w="704" w:type="dxa"/>
+          </w:tcPr>
+          <w:p>
+            <w:pPr>
+              <w:jc w:val="both"/>
+              <w:rPr>
+                <w:rFonts w:ascii="Times New Roman" w:hAnsi="Times New Roman" w:cs="Times New Roman"/>
+                <w:color w:val="081C2A"/>
+                <w:sz w:val="24"/>
+                <w:szCs w:val="24"/>
+                <w:shd w:val="clear" w:color="auto" w:fill="FFFFFF"/>
+                <w:lang w:val="id-ID"/>
+              </w:rPr>
+            </w:pPr>
+            <w:r>
+              <w:rPr>
+                <w:rFonts w:ascii="Times New Roman" w:hAnsi="Times New Roman" w:cs="Times New Roman"/>
+                <w:color w:val="081C2A"/>
+                <w:sz w:val="24"/>
+                <w:szCs w:val="24"/>
+                <w:shd w:val="clear" w:color="auto" w:fill="FFFFFF"/>
+                <w:lang w:val="id-ID"/>
+              </w:rPr>
+              <w:t>172</w:t>
+            </w:r>
           </w:p>
         </w:tc>
         <w:tc>
@@ -22072,29 +23758,51 @@
                 <w:sz w:val="24"/>
                 <w:szCs w:val="24"/>
                 <w:shd w:val="clear" w:color="auto" w:fill="FFFFFF"/>
-                <w:lang w:val="en-US"/>
-              </w:rPr>
-            </w:pPr>
-          </w:p>
-        </w:tc>
-      </w:tr>
-      <w:tr>
-        <w:tc>
-          <w:tcPr>
-            <w:tcW w:w="704" w:type="dxa"/>
-          </w:tcPr>
-          <w:p>
-            <w:pPr>
-              <w:jc w:val="both"/>
-              <w:rPr>
-                <w:rFonts w:ascii="Times New Roman" w:hAnsi="Times New Roman" w:cs="Times New Roman"/>
-                <w:color w:val="081C2A"/>
-                <w:sz w:val="24"/>
-                <w:szCs w:val="24"/>
-                <w:shd w:val="clear" w:color="auto" w:fill="FFFFFF"/>
-                <w:lang w:val="en-US"/>
-              </w:rPr>
-            </w:pPr>
+                <w:lang w:val="id-ID"/>
+              </w:rPr>
+            </w:pPr>
+            <w:r>
+              <w:rPr>
+                <w:rFonts w:ascii="Times New Roman" w:hAnsi="Times New Roman" w:cs="Times New Roman"/>
+                <w:color w:val="081C2A"/>
+                <w:sz w:val="24"/>
+                <w:szCs w:val="24"/>
+                <w:shd w:val="clear" w:color="auto" w:fill="FFFFFF"/>
+                <w:lang w:val="id-ID"/>
+              </w:rPr>
+              <w:t>Menutup fungsi sweetalert2 yang dibuka pada line 166</w:t>
+            </w:r>
+          </w:p>
+        </w:tc>
+      </w:tr>
+      <w:tr>
+        <w:tc>
+          <w:tcPr>
+            <w:tcW w:w="704" w:type="dxa"/>
+          </w:tcPr>
+          <w:p>
+            <w:pPr>
+              <w:jc w:val="both"/>
+              <w:rPr>
+                <w:rFonts w:ascii="Times New Roman" w:hAnsi="Times New Roman" w:cs="Times New Roman"/>
+                <w:color w:val="081C2A"/>
+                <w:sz w:val="24"/>
+                <w:szCs w:val="24"/>
+                <w:shd w:val="clear" w:color="auto" w:fill="FFFFFF"/>
+                <w:lang w:val="id-ID"/>
+              </w:rPr>
+            </w:pPr>
+            <w:r>
+              <w:rPr>
+                <w:rFonts w:ascii="Times New Roman" w:hAnsi="Times New Roman" w:cs="Times New Roman"/>
+                <w:color w:val="081C2A"/>
+                <w:sz w:val="24"/>
+                <w:szCs w:val="24"/>
+                <w:shd w:val="clear" w:color="auto" w:fill="FFFFFF"/>
+                <w:lang w:val="id-ID"/>
+              </w:rPr>
+              <w:t>173</w:t>
+            </w:r>
           </w:p>
         </w:tc>
         <w:tc>
@@ -22110,29 +23818,51 @@
                 <w:sz w:val="24"/>
                 <w:szCs w:val="24"/>
                 <w:shd w:val="clear" w:color="auto" w:fill="FFFFFF"/>
-                <w:lang w:val="en-US"/>
-              </w:rPr>
-            </w:pPr>
-          </w:p>
-        </w:tc>
-      </w:tr>
-      <w:tr>
-        <w:tc>
-          <w:tcPr>
-            <w:tcW w:w="704" w:type="dxa"/>
-          </w:tcPr>
-          <w:p>
-            <w:pPr>
-              <w:jc w:val="both"/>
-              <w:rPr>
-                <w:rFonts w:ascii="Times New Roman" w:hAnsi="Times New Roman" w:cs="Times New Roman"/>
-                <w:color w:val="081C2A"/>
-                <w:sz w:val="24"/>
-                <w:szCs w:val="24"/>
-                <w:shd w:val="clear" w:color="auto" w:fill="FFFFFF"/>
-                <w:lang w:val="en-US"/>
-              </w:rPr>
-            </w:pPr>
+                <w:lang w:val="id-ID"/>
+              </w:rPr>
+            </w:pPr>
+            <w:r>
+              <w:rPr>
+                <w:rFonts w:ascii="Times New Roman" w:hAnsi="Times New Roman" w:cs="Times New Roman"/>
+                <w:color w:val="081C2A"/>
+                <w:sz w:val="24"/>
+                <w:szCs w:val="24"/>
+                <w:shd w:val="clear" w:color="auto" w:fill="FFFFFF"/>
+                <w:lang w:val="id-ID"/>
+              </w:rPr>
+              <w:t>Menutup perbandingan yang dibuka pada line 165</w:t>
+            </w:r>
+          </w:p>
+        </w:tc>
+      </w:tr>
+      <w:tr>
+        <w:tc>
+          <w:tcPr>
+            <w:tcW w:w="704" w:type="dxa"/>
+          </w:tcPr>
+          <w:p>
+            <w:pPr>
+              <w:jc w:val="both"/>
+              <w:rPr>
+                <w:rFonts w:ascii="Times New Roman" w:hAnsi="Times New Roman" w:cs="Times New Roman"/>
+                <w:color w:val="081C2A"/>
+                <w:sz w:val="24"/>
+                <w:szCs w:val="24"/>
+                <w:shd w:val="clear" w:color="auto" w:fill="FFFFFF"/>
+                <w:lang w:val="id-ID"/>
+              </w:rPr>
+            </w:pPr>
+            <w:r>
+              <w:rPr>
+                <w:rFonts w:ascii="Times New Roman" w:hAnsi="Times New Roman" w:cs="Times New Roman"/>
+                <w:color w:val="081C2A"/>
+                <w:sz w:val="24"/>
+                <w:szCs w:val="24"/>
+                <w:shd w:val="clear" w:color="auto" w:fill="FFFFFF"/>
+                <w:lang w:val="id-ID"/>
+              </w:rPr>
+              <w:t>174</w:t>
+            </w:r>
           </w:p>
         </w:tc>
         <w:tc>
@@ -22148,29 +23878,52 @@
                 <w:sz w:val="24"/>
                 <w:szCs w:val="24"/>
                 <w:shd w:val="clear" w:color="auto" w:fill="FFFFFF"/>
-                <w:lang w:val="en-US"/>
-              </w:rPr>
-            </w:pPr>
-          </w:p>
-        </w:tc>
-      </w:tr>
-      <w:tr>
-        <w:tc>
-          <w:tcPr>
-            <w:tcW w:w="704" w:type="dxa"/>
-          </w:tcPr>
-          <w:p>
-            <w:pPr>
-              <w:jc w:val="both"/>
-              <w:rPr>
-                <w:rFonts w:ascii="Times New Roman" w:hAnsi="Times New Roman" w:cs="Times New Roman"/>
-                <w:color w:val="081C2A"/>
-                <w:sz w:val="24"/>
-                <w:szCs w:val="24"/>
-                <w:shd w:val="clear" w:color="auto" w:fill="FFFFFF"/>
-                <w:lang w:val="en-US"/>
-              </w:rPr>
-            </w:pPr>
+                <w:lang w:val="id-ID"/>
+              </w:rPr>
+            </w:pPr>
+            <w:r>
+              <w:rPr>
+                <w:rFonts w:ascii="Times New Roman" w:hAnsi="Times New Roman" w:cs="Times New Roman"/>
+                <w:color w:val="081C2A"/>
+                <w:sz w:val="24"/>
+                <w:szCs w:val="24"/>
+                <w:shd w:val="clear" w:color="auto" w:fill="FFFFFF"/>
+                <w:lang w:val="id-ID"/>
+              </w:rPr>
+              <w:t>Memanggil fungsi getDataBaptis</w:t>
+            </w:r>
+          </w:p>
+        </w:tc>
+      </w:tr>
+      <w:tr>
+        <w:tc>
+          <w:tcPr>
+            <w:tcW w:w="704" w:type="dxa"/>
+          </w:tcPr>
+          <w:p>
+            <w:pPr>
+              <w:jc w:val="both"/>
+              <w:rPr>
+                <w:rFonts w:ascii="Times New Roman" w:hAnsi="Times New Roman" w:cs="Times New Roman"/>
+                <w:color w:val="081C2A"/>
+                <w:sz w:val="24"/>
+                <w:szCs w:val="24"/>
+                <w:shd w:val="clear" w:color="auto" w:fill="FFFFFF"/>
+                <w:lang w:val="id-ID"/>
+              </w:rPr>
+            </w:pPr>
+            <w:r>
+              <w:rPr>
+                <w:rFonts w:ascii="Times New Roman" w:hAnsi="Times New Roman" w:cs="Times New Roman"/>
+                <w:color w:val="081C2A"/>
+                <w:sz w:val="24"/>
+                <w:szCs w:val="24"/>
+                <w:shd w:val="clear" w:color="auto" w:fill="FFFFFF"/>
+                <w:lang w:val="id-ID"/>
+              </w:rPr>
+              <w:lastRenderedPageBreak/>
+              <w:t>175</w:t>
+            </w:r>
           </w:p>
         </w:tc>
         <w:tc>
@@ -22186,29 +23939,62 @@
                 <w:sz w:val="24"/>
                 <w:szCs w:val="24"/>
                 <w:shd w:val="clear" w:color="auto" w:fill="FFFFFF"/>
-                <w:lang w:val="en-US"/>
-              </w:rPr>
-            </w:pPr>
-          </w:p>
-        </w:tc>
-      </w:tr>
-      <w:tr>
-        <w:tc>
-          <w:tcPr>
-            <w:tcW w:w="704" w:type="dxa"/>
-          </w:tcPr>
-          <w:p>
-            <w:pPr>
-              <w:jc w:val="both"/>
-              <w:rPr>
-                <w:rFonts w:ascii="Times New Roman" w:hAnsi="Times New Roman" w:cs="Times New Roman"/>
-                <w:color w:val="081C2A"/>
-                <w:sz w:val="24"/>
-                <w:szCs w:val="24"/>
-                <w:shd w:val="clear" w:color="auto" w:fill="FFFFFF"/>
-                <w:lang w:val="en-US"/>
-              </w:rPr>
-            </w:pPr>
+                <w:lang w:val="id-ID"/>
+              </w:rPr>
+            </w:pPr>
+            <w:r>
+              <w:rPr>
+                <w:rFonts w:ascii="Times New Roman" w:hAnsi="Times New Roman" w:cs="Times New Roman"/>
+                <w:color w:val="081C2A"/>
+                <w:sz w:val="24"/>
+                <w:szCs w:val="24"/>
+                <w:shd w:val="clear" w:color="auto" w:fill="FFFFFF"/>
+                <w:lang w:val="en-US"/>
+              </w:rPr>
+              <w:t xml:space="preserve">Menutup hasil response sukses yang dibuka pada line </w:t>
+            </w:r>
+            <w:r>
+              <w:rPr>
+                <w:rFonts w:ascii="Times New Roman" w:hAnsi="Times New Roman" w:cs="Times New Roman"/>
+                <w:color w:val="081C2A"/>
+                <w:sz w:val="24"/>
+                <w:szCs w:val="24"/>
+                <w:shd w:val="clear" w:color="auto" w:fill="FFFFFF"/>
+                <w:lang w:val="id-ID"/>
+              </w:rPr>
+              <w:t>165</w:t>
+            </w:r>
+          </w:p>
+        </w:tc>
+      </w:tr>
+      <w:tr>
+        <w:tc>
+          <w:tcPr>
+            <w:tcW w:w="704" w:type="dxa"/>
+          </w:tcPr>
+          <w:p>
+            <w:pPr>
+              <w:jc w:val="both"/>
+              <w:rPr>
+                <w:rFonts w:ascii="Times New Roman" w:hAnsi="Times New Roman" w:cs="Times New Roman"/>
+                <w:color w:val="081C2A"/>
+                <w:sz w:val="24"/>
+                <w:szCs w:val="24"/>
+                <w:shd w:val="clear" w:color="auto" w:fill="FFFFFF"/>
+                <w:lang w:val="id-ID"/>
+              </w:rPr>
+            </w:pPr>
+            <w:r>
+              <w:rPr>
+                <w:rFonts w:ascii="Times New Roman" w:hAnsi="Times New Roman" w:cs="Times New Roman"/>
+                <w:color w:val="081C2A"/>
+                <w:sz w:val="24"/>
+                <w:szCs w:val="24"/>
+                <w:shd w:val="clear" w:color="auto" w:fill="FFFFFF"/>
+                <w:lang w:val="id-ID"/>
+              </w:rPr>
+              <w:t>176</w:t>
+            </w:r>
           </w:p>
         </w:tc>
         <w:tc>
@@ -22227,26 +24013,70 @@
                 <w:lang w:val="en-US"/>
               </w:rPr>
             </w:pPr>
-          </w:p>
-        </w:tc>
-      </w:tr>
-      <w:tr>
-        <w:tc>
-          <w:tcPr>
-            <w:tcW w:w="704" w:type="dxa"/>
-          </w:tcPr>
-          <w:p>
-            <w:pPr>
-              <w:jc w:val="both"/>
-              <w:rPr>
-                <w:rFonts w:ascii="Times New Roman" w:hAnsi="Times New Roman" w:cs="Times New Roman"/>
-                <w:color w:val="081C2A"/>
-                <w:sz w:val="24"/>
-                <w:szCs w:val="24"/>
-                <w:shd w:val="clear" w:color="auto" w:fill="FFFFFF"/>
-                <w:lang w:val="en-US"/>
-              </w:rPr>
-            </w:pPr>
+            <w:r>
+              <w:rPr>
+                <w:rFonts w:ascii="Times New Roman" w:hAnsi="Times New Roman" w:cs="Times New Roman"/>
+                <w:color w:val="081C2A"/>
+                <w:sz w:val="24"/>
+                <w:szCs w:val="24"/>
+                <w:shd w:val="clear" w:color="auto" w:fill="FFFFFF"/>
+                <w:lang w:val="en-US"/>
+              </w:rPr>
+              <w:t>Menutup pemanggilan fungsi ajax yang dibuka pada line</w:t>
+            </w:r>
+            <w:r>
+              <w:rPr>
+                <w:rFonts w:ascii="Times New Roman" w:hAnsi="Times New Roman" w:cs="Times New Roman"/>
+                <w:color w:val="081C2A"/>
+                <w:sz w:val="24"/>
+                <w:szCs w:val="24"/>
+                <w:shd w:val="clear" w:color="auto" w:fill="FFFFFF"/>
+                <w:lang w:val="id-ID"/>
+              </w:rPr>
+              <w:t xml:space="preserve"> 1</w:t>
+            </w:r>
+            <w:r>
+              <w:rPr>
+                <w:rFonts w:ascii="Times New Roman" w:hAnsi="Times New Roman" w:cs="Times New Roman"/>
+                <w:color w:val="081C2A"/>
+                <w:sz w:val="24"/>
+                <w:szCs w:val="24"/>
+                <w:shd w:val="clear" w:color="auto" w:fill="FFFFFF"/>
+                <w:lang w:val="id-ID"/>
+              </w:rPr>
+              <w:t>57</w:t>
+            </w:r>
+          </w:p>
+        </w:tc>
+      </w:tr>
+      <w:tr>
+        <w:tc>
+          <w:tcPr>
+            <w:tcW w:w="704" w:type="dxa"/>
+          </w:tcPr>
+          <w:p>
+            <w:pPr>
+              <w:jc w:val="both"/>
+              <w:rPr>
+                <w:rFonts w:ascii="Times New Roman" w:hAnsi="Times New Roman" w:cs="Times New Roman"/>
+                <w:color w:val="081C2A"/>
+                <w:sz w:val="24"/>
+                <w:szCs w:val="24"/>
+                <w:shd w:val="clear" w:color="auto" w:fill="FFFFFF"/>
+                <w:lang w:val="id-ID"/>
+              </w:rPr>
+            </w:pPr>
+            <w:r>
+              <w:rPr>
+                <w:rFonts w:ascii="Times New Roman" w:hAnsi="Times New Roman" w:cs="Times New Roman"/>
+                <w:color w:val="081C2A"/>
+                <w:sz w:val="24"/>
+                <w:szCs w:val="24"/>
+                <w:shd w:val="clear" w:color="auto" w:fill="FFFFFF"/>
+                <w:lang w:val="id-ID"/>
+              </w:rPr>
+              <w:t>177</w:t>
+            </w:r>
           </w:p>
         </w:tc>
         <w:tc>
@@ -22262,29 +24092,51 @@
                 <w:sz w:val="24"/>
                 <w:szCs w:val="24"/>
                 <w:shd w:val="clear" w:color="auto" w:fill="FFFFFF"/>
-                <w:lang w:val="en-US"/>
-              </w:rPr>
-            </w:pPr>
-          </w:p>
-        </w:tc>
-      </w:tr>
-      <w:tr>
-        <w:tc>
-          <w:tcPr>
-            <w:tcW w:w="704" w:type="dxa"/>
-          </w:tcPr>
-          <w:p>
-            <w:pPr>
-              <w:jc w:val="both"/>
-              <w:rPr>
-                <w:rFonts w:ascii="Times New Roman" w:hAnsi="Times New Roman" w:cs="Times New Roman"/>
-                <w:color w:val="081C2A"/>
-                <w:sz w:val="24"/>
-                <w:szCs w:val="24"/>
-                <w:shd w:val="clear" w:color="auto" w:fill="FFFFFF"/>
-                <w:lang w:val="en-US"/>
-              </w:rPr>
-            </w:pPr>
+                <w:lang w:val="id-ID"/>
+              </w:rPr>
+            </w:pPr>
+            <w:r>
+              <w:rPr>
+                <w:rFonts w:ascii="Times New Roman" w:hAnsi="Times New Roman" w:cs="Times New Roman"/>
+                <w:color w:val="081C2A"/>
+                <w:sz w:val="24"/>
+                <w:szCs w:val="24"/>
+                <w:shd w:val="clear" w:color="auto" w:fill="FFFFFF"/>
+                <w:lang w:val="id-ID"/>
+              </w:rPr>
+              <w:t>Melakukan percabangan kedua jika statement pada line 156 tidak terpenuhi</w:t>
+            </w:r>
+          </w:p>
+        </w:tc>
+      </w:tr>
+      <w:tr>
+        <w:tc>
+          <w:tcPr>
+            <w:tcW w:w="704" w:type="dxa"/>
+          </w:tcPr>
+          <w:p>
+            <w:pPr>
+              <w:jc w:val="both"/>
+              <w:rPr>
+                <w:rFonts w:ascii="Times New Roman" w:hAnsi="Times New Roman" w:cs="Times New Roman"/>
+                <w:color w:val="081C2A"/>
+                <w:sz w:val="24"/>
+                <w:szCs w:val="24"/>
+                <w:shd w:val="clear" w:color="auto" w:fill="FFFFFF"/>
+                <w:lang w:val="id-ID"/>
+              </w:rPr>
+            </w:pPr>
+            <w:r>
+              <w:rPr>
+                <w:rFonts w:ascii="Times New Roman" w:hAnsi="Times New Roman" w:cs="Times New Roman"/>
+                <w:color w:val="081C2A"/>
+                <w:sz w:val="24"/>
+                <w:szCs w:val="24"/>
+                <w:shd w:val="clear" w:color="auto" w:fill="FFFFFF"/>
+                <w:lang w:val="id-ID"/>
+              </w:rPr>
+              <w:t>178</w:t>
+            </w:r>
           </w:p>
         </w:tc>
         <w:tc>
@@ -22303,26 +24155,48 @@
                 <w:lang w:val="en-US"/>
               </w:rPr>
             </w:pPr>
-          </w:p>
-        </w:tc>
-      </w:tr>
-      <w:tr>
-        <w:tc>
-          <w:tcPr>
-            <w:tcW w:w="704" w:type="dxa"/>
-          </w:tcPr>
-          <w:p>
-            <w:pPr>
-              <w:jc w:val="both"/>
-              <w:rPr>
-                <w:rFonts w:ascii="Times New Roman" w:hAnsi="Times New Roman" w:cs="Times New Roman"/>
-                <w:color w:val="081C2A"/>
-                <w:sz w:val="24"/>
-                <w:szCs w:val="24"/>
-                <w:shd w:val="clear" w:color="auto" w:fill="FFFFFF"/>
-                <w:lang w:val="en-US"/>
-              </w:rPr>
-            </w:pPr>
+            <w:r>
+              <w:rPr>
+                <w:rFonts w:ascii="Times New Roman" w:hAnsi="Times New Roman" w:cs="Times New Roman"/>
+                <w:color w:val="081C2A"/>
+                <w:sz w:val="24"/>
+                <w:szCs w:val="24"/>
+                <w:shd w:val="clear" w:color="auto" w:fill="FFFFFF"/>
+                <w:lang w:val="en-US"/>
+              </w:rPr>
+              <w:t>Memanggil library sweetalert2 yakni fungsi Swal.fire</w:t>
+            </w:r>
+          </w:p>
+        </w:tc>
+      </w:tr>
+      <w:tr>
+        <w:tc>
+          <w:tcPr>
+            <w:tcW w:w="704" w:type="dxa"/>
+          </w:tcPr>
+          <w:p>
+            <w:pPr>
+              <w:jc w:val="both"/>
+              <w:rPr>
+                <w:rFonts w:ascii="Times New Roman" w:hAnsi="Times New Roman" w:cs="Times New Roman"/>
+                <w:color w:val="081C2A"/>
+                <w:sz w:val="24"/>
+                <w:szCs w:val="24"/>
+                <w:shd w:val="clear" w:color="auto" w:fill="FFFFFF"/>
+                <w:lang w:val="id-ID"/>
+              </w:rPr>
+            </w:pPr>
+            <w:r>
+              <w:rPr>
+                <w:rFonts w:ascii="Times New Roman" w:hAnsi="Times New Roman" w:cs="Times New Roman"/>
+                <w:color w:val="081C2A"/>
+                <w:sz w:val="24"/>
+                <w:szCs w:val="24"/>
+                <w:shd w:val="clear" w:color="auto" w:fill="FFFFFF"/>
+                <w:lang w:val="id-ID"/>
+              </w:rPr>
+              <w:t>179</w:t>
+            </w:r>
           </w:p>
         </w:tc>
         <w:tc>
@@ -22341,26 +24215,103 @@
                 <w:lang w:val="en-US"/>
               </w:rPr>
             </w:pPr>
-          </w:p>
-        </w:tc>
-      </w:tr>
-      <w:tr>
-        <w:tc>
-          <w:tcPr>
-            <w:tcW w:w="704" w:type="dxa"/>
-          </w:tcPr>
-          <w:p>
-            <w:pPr>
-              <w:jc w:val="both"/>
-              <w:rPr>
-                <w:rFonts w:ascii="Times New Roman" w:hAnsi="Times New Roman" w:cs="Times New Roman"/>
-                <w:color w:val="081C2A"/>
-                <w:sz w:val="24"/>
-                <w:szCs w:val="24"/>
-                <w:shd w:val="clear" w:color="auto" w:fill="FFFFFF"/>
-                <w:lang w:val="en-US"/>
-              </w:rPr>
-            </w:pPr>
+            <w:r>
+              <w:rPr>
+                <w:rFonts w:ascii="Times New Roman" w:hAnsi="Times New Roman" w:cs="Times New Roman"/>
+                <w:color w:val="081C2A"/>
+                <w:sz w:val="24"/>
+                <w:szCs w:val="24"/>
+                <w:shd w:val="clear" w:color="auto" w:fill="FFFFFF"/>
+                <w:lang w:val="en-US"/>
+              </w:rPr>
+              <w:t xml:space="preserve">Memanggil variabel </w:t>
+            </w:r>
+            <w:r>
+              <w:rPr>
+                <w:rFonts w:ascii="Times New Roman" w:hAnsi="Times New Roman" w:cs="Times New Roman"/>
+                <w:color w:val="081C2A"/>
+                <w:sz w:val="24"/>
+                <w:szCs w:val="24"/>
+                <w:shd w:val="clear" w:color="auto" w:fill="FFFFFF"/>
+                <w:lang w:val="id-ID"/>
+              </w:rPr>
+              <w:t>“icon”</w:t>
+            </w:r>
+            <w:r>
+              <w:rPr>
+                <w:rFonts w:ascii="Times New Roman" w:hAnsi="Times New Roman" w:cs="Times New Roman"/>
+                <w:color w:val="081C2A"/>
+                <w:sz w:val="24"/>
+                <w:szCs w:val="24"/>
+                <w:shd w:val="clear" w:color="auto" w:fill="FFFFFF"/>
+                <w:lang w:val="en-US"/>
+              </w:rPr>
+              <w:t xml:space="preserve"> dari library sweetalert2 dengan isi </w:t>
+            </w:r>
+            <w:r>
+              <w:rPr>
+                <w:rFonts w:ascii="Times New Roman" w:hAnsi="Times New Roman" w:cs="Times New Roman"/>
+                <w:color w:val="081C2A"/>
+                <w:sz w:val="24"/>
+                <w:szCs w:val="24"/>
+                <w:shd w:val="clear" w:color="auto" w:fill="FFFFFF"/>
+                <w:lang w:val="id-ID"/>
+              </w:rPr>
+              <w:t>“</w:t>
+            </w:r>
+            <w:r>
+              <w:rPr>
+                <w:rFonts w:ascii="Times New Roman" w:hAnsi="Times New Roman" w:cs="Times New Roman"/>
+                <w:color w:val="081C2A"/>
+                <w:sz w:val="24"/>
+                <w:szCs w:val="24"/>
+                <w:shd w:val="clear" w:color="auto" w:fill="FFFFFF"/>
+                <w:lang w:val="id-ID"/>
+              </w:rPr>
+              <w:t>error</w:t>
+            </w:r>
+            <w:r>
+              <w:rPr>
+                <w:rFonts w:ascii="Times New Roman" w:hAnsi="Times New Roman" w:cs="Times New Roman"/>
+                <w:color w:val="081C2A"/>
+                <w:sz w:val="24"/>
+                <w:szCs w:val="24"/>
+                <w:shd w:val="clear" w:color="auto" w:fill="FFFFFF"/>
+                <w:lang w:val="id-ID"/>
+              </w:rPr>
+              <w:t>”</w:t>
+            </w:r>
+          </w:p>
+        </w:tc>
+      </w:tr>
+      <w:tr>
+        <w:tc>
+          <w:tcPr>
+            <w:tcW w:w="704" w:type="dxa"/>
+          </w:tcPr>
+          <w:p>
+            <w:pPr>
+              <w:jc w:val="both"/>
+              <w:rPr>
+                <w:rFonts w:ascii="Times New Roman" w:hAnsi="Times New Roman" w:cs="Times New Roman"/>
+                <w:color w:val="081C2A"/>
+                <w:sz w:val="24"/>
+                <w:szCs w:val="24"/>
+                <w:shd w:val="clear" w:color="auto" w:fill="FFFFFF"/>
+                <w:lang w:val="id-ID"/>
+              </w:rPr>
+            </w:pPr>
+            <w:r>
+              <w:rPr>
+                <w:rFonts w:ascii="Times New Roman" w:hAnsi="Times New Roman" w:cs="Times New Roman"/>
+                <w:color w:val="081C2A"/>
+                <w:sz w:val="24"/>
+                <w:szCs w:val="24"/>
+                <w:shd w:val="clear" w:color="auto" w:fill="FFFFFF"/>
+                <w:lang w:val="id-ID"/>
+              </w:rPr>
+              <w:t>180</w:t>
+            </w:r>
           </w:p>
         </w:tc>
         <w:tc>
@@ -22379,26 +24330,103 @@
                 <w:lang w:val="en-US"/>
               </w:rPr>
             </w:pPr>
-          </w:p>
-        </w:tc>
-      </w:tr>
-      <w:tr>
-        <w:tc>
-          <w:tcPr>
-            <w:tcW w:w="704" w:type="dxa"/>
-          </w:tcPr>
-          <w:p>
-            <w:pPr>
-              <w:jc w:val="both"/>
-              <w:rPr>
-                <w:rFonts w:ascii="Times New Roman" w:hAnsi="Times New Roman" w:cs="Times New Roman"/>
-                <w:color w:val="081C2A"/>
-                <w:sz w:val="24"/>
-                <w:szCs w:val="24"/>
-                <w:shd w:val="clear" w:color="auto" w:fill="FFFFFF"/>
-                <w:lang w:val="en-US"/>
-              </w:rPr>
-            </w:pPr>
+            <w:r>
+              <w:rPr>
+                <w:rFonts w:ascii="Times New Roman" w:hAnsi="Times New Roman" w:cs="Times New Roman"/>
+                <w:color w:val="081C2A"/>
+                <w:sz w:val="24"/>
+                <w:szCs w:val="24"/>
+                <w:shd w:val="clear" w:color="auto" w:fill="FFFFFF"/>
+                <w:lang w:val="en-US"/>
+              </w:rPr>
+              <w:t xml:space="preserve">Memanggil variabel </w:t>
+            </w:r>
+            <w:r>
+              <w:rPr>
+                <w:rFonts w:ascii="Times New Roman" w:hAnsi="Times New Roman" w:cs="Times New Roman"/>
+                <w:color w:val="081C2A"/>
+                <w:sz w:val="24"/>
+                <w:szCs w:val="24"/>
+                <w:shd w:val="clear" w:color="auto" w:fill="FFFFFF"/>
+                <w:lang w:val="id-ID"/>
+              </w:rPr>
+              <w:t>“title”</w:t>
+            </w:r>
+            <w:r>
+              <w:rPr>
+                <w:rFonts w:ascii="Times New Roman" w:hAnsi="Times New Roman" w:cs="Times New Roman"/>
+                <w:color w:val="081C2A"/>
+                <w:sz w:val="24"/>
+                <w:szCs w:val="24"/>
+                <w:shd w:val="clear" w:color="auto" w:fill="FFFFFF"/>
+                <w:lang w:val="en-US"/>
+              </w:rPr>
+              <w:t xml:space="preserve"> dari library sweetalert2 dengan isi </w:t>
+            </w:r>
+            <w:r>
+              <w:rPr>
+                <w:rFonts w:ascii="Times New Roman" w:hAnsi="Times New Roman" w:cs="Times New Roman"/>
+                <w:color w:val="081C2A"/>
+                <w:sz w:val="24"/>
+                <w:szCs w:val="24"/>
+                <w:shd w:val="clear" w:color="auto" w:fill="FFFFFF"/>
+                <w:lang w:val="id-ID"/>
+              </w:rPr>
+              <w:t>“</w:t>
+            </w:r>
+            <w:r>
+              <w:rPr>
+                <w:rFonts w:ascii="Times New Roman" w:hAnsi="Times New Roman" w:cs="Times New Roman"/>
+                <w:color w:val="081C2A"/>
+                <w:sz w:val="24"/>
+                <w:szCs w:val="24"/>
+                <w:shd w:val="clear" w:color="auto" w:fill="FFFFFF"/>
+                <w:lang w:val="id-ID"/>
+              </w:rPr>
+              <w:t>Batal</w:t>
+            </w:r>
+            <w:r>
+              <w:rPr>
+                <w:rFonts w:ascii="Times New Roman" w:hAnsi="Times New Roman" w:cs="Times New Roman"/>
+                <w:color w:val="081C2A"/>
+                <w:sz w:val="24"/>
+                <w:szCs w:val="24"/>
+                <w:shd w:val="clear" w:color="auto" w:fill="FFFFFF"/>
+                <w:lang w:val="id-ID"/>
+              </w:rPr>
+              <w:t>”</w:t>
+            </w:r>
+          </w:p>
+        </w:tc>
+      </w:tr>
+      <w:tr>
+        <w:tc>
+          <w:tcPr>
+            <w:tcW w:w="704" w:type="dxa"/>
+          </w:tcPr>
+          <w:p>
+            <w:pPr>
+              <w:jc w:val="both"/>
+              <w:rPr>
+                <w:rFonts w:ascii="Times New Roman" w:hAnsi="Times New Roman" w:cs="Times New Roman"/>
+                <w:color w:val="081C2A"/>
+                <w:sz w:val="24"/>
+                <w:szCs w:val="24"/>
+                <w:shd w:val="clear" w:color="auto" w:fill="FFFFFF"/>
+                <w:lang w:val="id-ID"/>
+              </w:rPr>
+            </w:pPr>
+            <w:r>
+              <w:rPr>
+                <w:rFonts w:ascii="Times New Roman" w:hAnsi="Times New Roman" w:cs="Times New Roman"/>
+                <w:color w:val="081C2A"/>
+                <w:sz w:val="24"/>
+                <w:szCs w:val="24"/>
+                <w:shd w:val="clear" w:color="auto" w:fill="FFFFFF"/>
+                <w:lang w:val="id-ID"/>
+              </w:rPr>
+              <w:t>181</w:t>
+            </w:r>
           </w:p>
         </w:tc>
         <w:tc>
@@ -22417,26 +24445,103 @@
                 <w:lang w:val="en-US"/>
               </w:rPr>
             </w:pPr>
-          </w:p>
-        </w:tc>
-      </w:tr>
-      <w:tr>
-        <w:tc>
-          <w:tcPr>
-            <w:tcW w:w="704" w:type="dxa"/>
-          </w:tcPr>
-          <w:p>
-            <w:pPr>
-              <w:jc w:val="both"/>
-              <w:rPr>
-                <w:rFonts w:ascii="Times New Roman" w:hAnsi="Times New Roman" w:cs="Times New Roman"/>
-                <w:color w:val="081C2A"/>
-                <w:sz w:val="24"/>
-                <w:szCs w:val="24"/>
-                <w:shd w:val="clear" w:color="auto" w:fill="FFFFFF"/>
-                <w:lang w:val="en-US"/>
-              </w:rPr>
-            </w:pPr>
+            <w:r>
+              <w:rPr>
+                <w:rFonts w:ascii="Times New Roman" w:hAnsi="Times New Roman" w:cs="Times New Roman"/>
+                <w:color w:val="081C2A"/>
+                <w:sz w:val="24"/>
+                <w:szCs w:val="24"/>
+                <w:shd w:val="clear" w:color="auto" w:fill="FFFFFF"/>
+                <w:lang w:val="en-US"/>
+              </w:rPr>
+              <w:t xml:space="preserve">Memanggil variabel </w:t>
+            </w:r>
+            <w:r>
+              <w:rPr>
+                <w:rFonts w:ascii="Times New Roman" w:hAnsi="Times New Roman" w:cs="Times New Roman"/>
+                <w:color w:val="081C2A"/>
+                <w:sz w:val="24"/>
+                <w:szCs w:val="24"/>
+                <w:shd w:val="clear" w:color="auto" w:fill="FFFFFF"/>
+                <w:lang w:val="id-ID"/>
+              </w:rPr>
+              <w:t>“text”</w:t>
+            </w:r>
+            <w:r>
+              <w:rPr>
+                <w:rFonts w:ascii="Times New Roman" w:hAnsi="Times New Roman" w:cs="Times New Roman"/>
+                <w:color w:val="081C2A"/>
+                <w:sz w:val="24"/>
+                <w:szCs w:val="24"/>
+                <w:shd w:val="clear" w:color="auto" w:fill="FFFFFF"/>
+                <w:lang w:val="en-US"/>
+              </w:rPr>
+              <w:t xml:space="preserve"> dari library sweetalert2 dengan isi </w:t>
+            </w:r>
+            <w:r>
+              <w:rPr>
+                <w:rFonts w:ascii="Times New Roman" w:hAnsi="Times New Roman" w:cs="Times New Roman"/>
+                <w:color w:val="081C2A"/>
+                <w:sz w:val="24"/>
+                <w:szCs w:val="24"/>
+                <w:shd w:val="clear" w:color="auto" w:fill="FFFFFF"/>
+                <w:lang w:val="id-ID"/>
+              </w:rPr>
+              <w:t xml:space="preserve">“Data </w:t>
+            </w:r>
+            <w:r>
+              <w:rPr>
+                <w:rFonts w:ascii="Times New Roman" w:hAnsi="Times New Roman" w:cs="Times New Roman"/>
+                <w:color w:val="081C2A"/>
+                <w:sz w:val="24"/>
+                <w:szCs w:val="24"/>
+                <w:shd w:val="clear" w:color="auto" w:fill="FFFFFF"/>
+                <w:lang w:val="id-ID"/>
+              </w:rPr>
+              <w:t xml:space="preserve">batal </w:t>
+            </w:r>
+            <w:r>
+              <w:rPr>
+                <w:rFonts w:ascii="Times New Roman" w:hAnsi="Times New Roman" w:cs="Times New Roman"/>
+                <w:color w:val="081C2A"/>
+                <w:sz w:val="24"/>
+                <w:szCs w:val="24"/>
+                <w:shd w:val="clear" w:color="auto" w:fill="FFFFFF"/>
+                <w:lang w:val="id-ID"/>
+              </w:rPr>
+              <w:t>dihapus”</w:t>
+            </w:r>
+          </w:p>
+        </w:tc>
+      </w:tr>
+      <w:tr>
+        <w:tc>
+          <w:tcPr>
+            <w:tcW w:w="704" w:type="dxa"/>
+          </w:tcPr>
+          <w:p>
+            <w:pPr>
+              <w:jc w:val="both"/>
+              <w:rPr>
+                <w:rFonts w:ascii="Times New Roman" w:hAnsi="Times New Roman" w:cs="Times New Roman"/>
+                <w:color w:val="081C2A"/>
+                <w:sz w:val="24"/>
+                <w:szCs w:val="24"/>
+                <w:shd w:val="clear" w:color="auto" w:fill="FFFFFF"/>
+                <w:lang w:val="id-ID"/>
+              </w:rPr>
+            </w:pPr>
+            <w:r>
+              <w:rPr>
+                <w:rFonts w:ascii="Times New Roman" w:hAnsi="Times New Roman" w:cs="Times New Roman"/>
+                <w:color w:val="081C2A"/>
+                <w:sz w:val="24"/>
+                <w:szCs w:val="24"/>
+                <w:shd w:val="clear" w:color="auto" w:fill="FFFFFF"/>
+                <w:lang w:val="id-ID"/>
+              </w:rPr>
+              <w:t>182</w:t>
+            </w:r>
           </w:p>
         </w:tc>
         <w:tc>
@@ -22455,26 +24560,81 @@
                 <w:lang w:val="en-US"/>
               </w:rPr>
             </w:pPr>
-          </w:p>
-        </w:tc>
-      </w:tr>
-      <w:tr>
-        <w:tc>
-          <w:tcPr>
-            <w:tcW w:w="704" w:type="dxa"/>
-          </w:tcPr>
-          <w:p>
-            <w:pPr>
-              <w:jc w:val="both"/>
-              <w:rPr>
-                <w:rFonts w:ascii="Times New Roman" w:hAnsi="Times New Roman" w:cs="Times New Roman"/>
-                <w:color w:val="081C2A"/>
-                <w:sz w:val="24"/>
-                <w:szCs w:val="24"/>
-                <w:shd w:val="clear" w:color="auto" w:fill="FFFFFF"/>
-                <w:lang w:val="en-US"/>
-              </w:rPr>
-            </w:pPr>
+            <w:r>
+              <w:rPr>
+                <w:rFonts w:ascii="Times New Roman" w:hAnsi="Times New Roman" w:cs="Times New Roman"/>
+                <w:color w:val="081C2A"/>
+                <w:sz w:val="24"/>
+                <w:szCs w:val="24"/>
+                <w:shd w:val="clear" w:color="auto" w:fill="FFFFFF"/>
+                <w:lang w:val="en-US"/>
+              </w:rPr>
+              <w:t xml:space="preserve">Memanggil variabel </w:t>
+            </w:r>
+            <w:r>
+              <w:rPr>
+                <w:rFonts w:ascii="Times New Roman" w:hAnsi="Times New Roman" w:cs="Times New Roman"/>
+                <w:color w:val="081C2A"/>
+                <w:sz w:val="24"/>
+                <w:szCs w:val="24"/>
+                <w:shd w:val="clear" w:color="auto" w:fill="FFFFFF"/>
+                <w:lang w:val="id-ID"/>
+              </w:rPr>
+              <w:t>“showConfirmButton”</w:t>
+            </w:r>
+            <w:r>
+              <w:rPr>
+                <w:rFonts w:ascii="Times New Roman" w:hAnsi="Times New Roman" w:cs="Times New Roman"/>
+                <w:color w:val="081C2A"/>
+                <w:sz w:val="24"/>
+                <w:szCs w:val="24"/>
+                <w:shd w:val="clear" w:color="auto" w:fill="FFFFFF"/>
+                <w:lang w:val="en-US"/>
+              </w:rPr>
+              <w:t xml:space="preserve"> dari library sweetalert2 dengan isi </w:t>
+            </w:r>
+            <w:r>
+              <w:rPr>
+                <w:rFonts w:ascii="Times New Roman" w:hAnsi="Times New Roman" w:cs="Times New Roman"/>
+                <w:color w:val="081C2A"/>
+                <w:sz w:val="24"/>
+                <w:szCs w:val="24"/>
+                <w:shd w:val="clear" w:color="auto" w:fill="FFFFFF"/>
+                <w:lang w:val="id-ID"/>
+              </w:rPr>
+              <w:t>“false”</w:t>
+            </w:r>
+          </w:p>
+        </w:tc>
+      </w:tr>
+      <w:tr>
+        <w:tc>
+          <w:tcPr>
+            <w:tcW w:w="704" w:type="dxa"/>
+          </w:tcPr>
+          <w:p>
+            <w:pPr>
+              <w:jc w:val="both"/>
+              <w:rPr>
+                <w:rFonts w:ascii="Times New Roman" w:hAnsi="Times New Roman" w:cs="Times New Roman"/>
+                <w:color w:val="081C2A"/>
+                <w:sz w:val="24"/>
+                <w:szCs w:val="24"/>
+                <w:shd w:val="clear" w:color="auto" w:fill="FFFFFF"/>
+                <w:lang w:val="id-ID"/>
+              </w:rPr>
+            </w:pPr>
+            <w:r>
+              <w:rPr>
+                <w:rFonts w:ascii="Times New Roman" w:hAnsi="Times New Roman" w:cs="Times New Roman"/>
+                <w:color w:val="081C2A"/>
+                <w:sz w:val="24"/>
+                <w:szCs w:val="24"/>
+                <w:shd w:val="clear" w:color="auto" w:fill="FFFFFF"/>
+                <w:lang w:val="id-ID"/>
+              </w:rPr>
+              <w:t>183</w:t>
+            </w:r>
           </w:p>
         </w:tc>
         <w:tc>
@@ -22493,26 +24653,81 @@
                 <w:lang w:val="en-US"/>
               </w:rPr>
             </w:pPr>
-          </w:p>
-        </w:tc>
-      </w:tr>
-      <w:tr>
-        <w:tc>
-          <w:tcPr>
-            <w:tcW w:w="704" w:type="dxa"/>
-          </w:tcPr>
-          <w:p>
-            <w:pPr>
-              <w:jc w:val="both"/>
-              <w:rPr>
-                <w:rFonts w:ascii="Times New Roman" w:hAnsi="Times New Roman" w:cs="Times New Roman"/>
-                <w:color w:val="081C2A"/>
-                <w:sz w:val="24"/>
-                <w:szCs w:val="24"/>
-                <w:shd w:val="clear" w:color="auto" w:fill="FFFFFF"/>
-                <w:lang w:val="en-US"/>
-              </w:rPr>
-            </w:pPr>
+            <w:r>
+              <w:rPr>
+                <w:rFonts w:ascii="Times New Roman" w:hAnsi="Times New Roman" w:cs="Times New Roman"/>
+                <w:color w:val="081C2A"/>
+                <w:sz w:val="24"/>
+                <w:szCs w:val="24"/>
+                <w:shd w:val="clear" w:color="auto" w:fill="FFFFFF"/>
+                <w:lang w:val="en-US"/>
+              </w:rPr>
+              <w:t xml:space="preserve">Memanggil variabel </w:t>
+            </w:r>
+            <w:r>
+              <w:rPr>
+                <w:rFonts w:ascii="Times New Roman" w:hAnsi="Times New Roman" w:cs="Times New Roman"/>
+                <w:color w:val="081C2A"/>
+                <w:sz w:val="24"/>
+                <w:szCs w:val="24"/>
+                <w:shd w:val="clear" w:color="auto" w:fill="FFFFFF"/>
+                <w:lang w:val="id-ID"/>
+              </w:rPr>
+              <w:t>“timer”</w:t>
+            </w:r>
+            <w:r>
+              <w:rPr>
+                <w:rFonts w:ascii="Times New Roman" w:hAnsi="Times New Roman" w:cs="Times New Roman"/>
+                <w:color w:val="081C2A"/>
+                <w:sz w:val="24"/>
+                <w:szCs w:val="24"/>
+                <w:shd w:val="clear" w:color="auto" w:fill="FFFFFF"/>
+                <w:lang w:val="en-US"/>
+              </w:rPr>
+              <w:t xml:space="preserve"> dari library sweetalert2 dengan isi </w:t>
+            </w:r>
+            <w:r>
+              <w:rPr>
+                <w:rFonts w:ascii="Times New Roman" w:hAnsi="Times New Roman" w:cs="Times New Roman"/>
+                <w:color w:val="081C2A"/>
+                <w:sz w:val="24"/>
+                <w:szCs w:val="24"/>
+                <w:shd w:val="clear" w:color="auto" w:fill="FFFFFF"/>
+                <w:lang w:val="id-ID"/>
+              </w:rPr>
+              <w:t>“1500”</w:t>
+            </w:r>
+          </w:p>
+        </w:tc>
+      </w:tr>
+      <w:tr>
+        <w:tc>
+          <w:tcPr>
+            <w:tcW w:w="704" w:type="dxa"/>
+          </w:tcPr>
+          <w:p>
+            <w:pPr>
+              <w:jc w:val="both"/>
+              <w:rPr>
+                <w:rFonts w:ascii="Times New Roman" w:hAnsi="Times New Roman" w:cs="Times New Roman"/>
+                <w:color w:val="081C2A"/>
+                <w:sz w:val="24"/>
+                <w:szCs w:val="24"/>
+                <w:shd w:val="clear" w:color="auto" w:fill="FFFFFF"/>
+                <w:lang w:val="id-ID"/>
+              </w:rPr>
+            </w:pPr>
+            <w:r>
+              <w:rPr>
+                <w:rFonts w:ascii="Times New Roman" w:hAnsi="Times New Roman" w:cs="Times New Roman"/>
+                <w:color w:val="081C2A"/>
+                <w:sz w:val="24"/>
+                <w:szCs w:val="24"/>
+                <w:shd w:val="clear" w:color="auto" w:fill="FFFFFF"/>
+                <w:lang w:val="id-ID"/>
+              </w:rPr>
+              <w:t>184</w:t>
+            </w:r>
           </w:p>
         </w:tc>
         <w:tc>
@@ -22531,26 +24746,59 @@
                 <w:lang w:val="en-US"/>
               </w:rPr>
             </w:pPr>
-          </w:p>
-        </w:tc>
-      </w:tr>
-      <w:tr>
-        <w:tc>
-          <w:tcPr>
-            <w:tcW w:w="704" w:type="dxa"/>
-          </w:tcPr>
-          <w:p>
-            <w:pPr>
-              <w:jc w:val="both"/>
-              <w:rPr>
-                <w:rFonts w:ascii="Times New Roman" w:hAnsi="Times New Roman" w:cs="Times New Roman"/>
-                <w:color w:val="081C2A"/>
-                <w:sz w:val="24"/>
-                <w:szCs w:val="24"/>
-                <w:shd w:val="clear" w:color="auto" w:fill="FFFFFF"/>
-                <w:lang w:val="en-US"/>
-              </w:rPr>
-            </w:pPr>
+            <w:r>
+              <w:rPr>
+                <w:rFonts w:ascii="Times New Roman" w:hAnsi="Times New Roman" w:cs="Times New Roman"/>
+                <w:color w:val="081C2A"/>
+                <w:sz w:val="24"/>
+                <w:szCs w:val="24"/>
+                <w:shd w:val="clear" w:color="auto" w:fill="FFFFFF"/>
+                <w:lang w:val="id-ID"/>
+              </w:rPr>
+              <w:t>Menutup fungsi sweetalert2 yang dibuka pada line 1</w:t>
+            </w:r>
+            <w:r>
+              <w:rPr>
+                <w:rFonts w:ascii="Times New Roman" w:hAnsi="Times New Roman" w:cs="Times New Roman"/>
+                <w:color w:val="081C2A"/>
+                <w:sz w:val="24"/>
+                <w:szCs w:val="24"/>
+                <w:shd w:val="clear" w:color="auto" w:fill="FFFFFF"/>
+                <w:lang w:val="id-ID"/>
+              </w:rPr>
+              <w:t>78</w:t>
+            </w:r>
+          </w:p>
+        </w:tc>
+      </w:tr>
+      <w:tr>
+        <w:tc>
+          <w:tcPr>
+            <w:tcW w:w="704" w:type="dxa"/>
+          </w:tcPr>
+          <w:p>
+            <w:pPr>
+              <w:jc w:val="both"/>
+              <w:rPr>
+                <w:rFonts w:ascii="Times New Roman" w:hAnsi="Times New Roman" w:cs="Times New Roman"/>
+                <w:color w:val="081C2A"/>
+                <w:sz w:val="24"/>
+                <w:szCs w:val="24"/>
+                <w:shd w:val="clear" w:color="auto" w:fill="FFFFFF"/>
+                <w:lang w:val="id-ID"/>
+              </w:rPr>
+            </w:pPr>
+            <w:r>
+              <w:rPr>
+                <w:rFonts w:ascii="Times New Roman" w:hAnsi="Times New Roman" w:cs="Times New Roman"/>
+                <w:color w:val="081C2A"/>
+                <w:sz w:val="24"/>
+                <w:szCs w:val="24"/>
+                <w:shd w:val="clear" w:color="auto" w:fill="FFFFFF"/>
+                <w:lang w:val="id-ID"/>
+              </w:rPr>
+              <w:t>185</w:t>
+            </w:r>
           </w:p>
         </w:tc>
         <w:tc>
@@ -22566,29 +24814,51 @@
                 <w:sz w:val="24"/>
                 <w:szCs w:val="24"/>
                 <w:shd w:val="clear" w:color="auto" w:fill="FFFFFF"/>
-                <w:lang w:val="en-US"/>
-              </w:rPr>
-            </w:pPr>
-          </w:p>
-        </w:tc>
-      </w:tr>
-      <w:tr>
-        <w:tc>
-          <w:tcPr>
-            <w:tcW w:w="704" w:type="dxa"/>
-          </w:tcPr>
-          <w:p>
-            <w:pPr>
-              <w:jc w:val="both"/>
-              <w:rPr>
-                <w:rFonts w:ascii="Times New Roman" w:hAnsi="Times New Roman" w:cs="Times New Roman"/>
-                <w:color w:val="081C2A"/>
-                <w:sz w:val="24"/>
-                <w:szCs w:val="24"/>
-                <w:shd w:val="clear" w:color="auto" w:fill="FFFFFF"/>
-                <w:lang w:val="en-US"/>
-              </w:rPr>
-            </w:pPr>
+                <w:lang w:val="id-ID"/>
+              </w:rPr>
+            </w:pPr>
+            <w:r>
+              <w:rPr>
+                <w:rFonts w:ascii="Times New Roman" w:hAnsi="Times New Roman" w:cs="Times New Roman"/>
+                <w:color w:val="081C2A"/>
+                <w:sz w:val="24"/>
+                <w:szCs w:val="24"/>
+                <w:shd w:val="clear" w:color="auto" w:fill="FFFFFF"/>
+                <w:lang w:val="id-ID"/>
+              </w:rPr>
+              <w:t>Menutup fungsi percabangan pada line 177</w:t>
+            </w:r>
+          </w:p>
+        </w:tc>
+      </w:tr>
+      <w:tr>
+        <w:tc>
+          <w:tcPr>
+            <w:tcW w:w="704" w:type="dxa"/>
+          </w:tcPr>
+          <w:p>
+            <w:pPr>
+              <w:jc w:val="both"/>
+              <w:rPr>
+                <w:rFonts w:ascii="Times New Roman" w:hAnsi="Times New Roman" w:cs="Times New Roman"/>
+                <w:color w:val="081C2A"/>
+                <w:sz w:val="24"/>
+                <w:szCs w:val="24"/>
+                <w:shd w:val="clear" w:color="auto" w:fill="FFFFFF"/>
+                <w:lang w:val="id-ID"/>
+              </w:rPr>
+            </w:pPr>
+            <w:r>
+              <w:rPr>
+                <w:rFonts w:ascii="Times New Roman" w:hAnsi="Times New Roman" w:cs="Times New Roman"/>
+                <w:color w:val="081C2A"/>
+                <w:sz w:val="24"/>
+                <w:szCs w:val="24"/>
+                <w:shd w:val="clear" w:color="auto" w:fill="FFFFFF"/>
+                <w:lang w:val="id-ID"/>
+              </w:rPr>
+              <w:t>186</w:t>
+            </w:r>
           </w:p>
         </w:tc>
         <w:tc>
@@ -22604,29 +24874,51 @@
                 <w:sz w:val="24"/>
                 <w:szCs w:val="24"/>
                 <w:shd w:val="clear" w:color="auto" w:fill="FFFFFF"/>
-                <w:lang w:val="en-US"/>
-              </w:rPr>
-            </w:pPr>
-          </w:p>
-        </w:tc>
-      </w:tr>
-      <w:tr>
-        <w:tc>
-          <w:tcPr>
-            <w:tcW w:w="704" w:type="dxa"/>
-          </w:tcPr>
-          <w:p>
-            <w:pPr>
-              <w:jc w:val="both"/>
-              <w:rPr>
-                <w:rFonts w:ascii="Times New Roman" w:hAnsi="Times New Roman" w:cs="Times New Roman"/>
-                <w:color w:val="081C2A"/>
-                <w:sz w:val="24"/>
-                <w:szCs w:val="24"/>
-                <w:shd w:val="clear" w:color="auto" w:fill="FFFFFF"/>
-                <w:lang w:val="en-US"/>
-              </w:rPr>
-            </w:pPr>
+                <w:lang w:val="id-ID"/>
+              </w:rPr>
+            </w:pPr>
+            <w:r>
+              <w:rPr>
+                <w:rFonts w:ascii="Times New Roman" w:hAnsi="Times New Roman" w:cs="Times New Roman"/>
+                <w:color w:val="081C2A"/>
+                <w:sz w:val="24"/>
+                <w:szCs w:val="24"/>
+                <w:shd w:val="clear" w:color="auto" w:fill="FFFFFF"/>
+                <w:lang w:val="id-ID"/>
+              </w:rPr>
+              <w:t>Menutup fungsi response dari sweetalert2 yang dibuka pada line 155</w:t>
+            </w:r>
+          </w:p>
+        </w:tc>
+      </w:tr>
+      <w:tr>
+        <w:tc>
+          <w:tcPr>
+            <w:tcW w:w="704" w:type="dxa"/>
+          </w:tcPr>
+          <w:p>
+            <w:pPr>
+              <w:jc w:val="both"/>
+              <w:rPr>
+                <w:rFonts w:ascii="Times New Roman" w:hAnsi="Times New Roman" w:cs="Times New Roman"/>
+                <w:color w:val="081C2A"/>
+                <w:sz w:val="24"/>
+                <w:szCs w:val="24"/>
+                <w:shd w:val="clear" w:color="auto" w:fill="FFFFFF"/>
+                <w:lang w:val="id-ID"/>
+              </w:rPr>
+            </w:pPr>
+            <w:r>
+              <w:rPr>
+                <w:rFonts w:ascii="Times New Roman" w:hAnsi="Times New Roman" w:cs="Times New Roman"/>
+                <w:color w:val="081C2A"/>
+                <w:sz w:val="24"/>
+                <w:szCs w:val="24"/>
+                <w:shd w:val="clear" w:color="auto" w:fill="FFFFFF"/>
+                <w:lang w:val="id-ID"/>
+              </w:rPr>
+              <w:t>187</w:t>
+            </w:r>
           </w:p>
         </w:tc>
         <w:tc>
@@ -22642,29 +24934,51 @@
                 <w:sz w:val="24"/>
                 <w:szCs w:val="24"/>
                 <w:shd w:val="clear" w:color="auto" w:fill="FFFFFF"/>
-                <w:lang w:val="en-US"/>
-              </w:rPr>
-            </w:pPr>
-          </w:p>
-        </w:tc>
-      </w:tr>
-      <w:tr>
-        <w:tc>
-          <w:tcPr>
-            <w:tcW w:w="704" w:type="dxa"/>
-          </w:tcPr>
-          <w:p>
-            <w:pPr>
-              <w:jc w:val="both"/>
-              <w:rPr>
-                <w:rFonts w:ascii="Times New Roman" w:hAnsi="Times New Roman" w:cs="Times New Roman"/>
-                <w:color w:val="081C2A"/>
-                <w:sz w:val="24"/>
-                <w:szCs w:val="24"/>
-                <w:shd w:val="clear" w:color="auto" w:fill="FFFFFF"/>
-                <w:lang w:val="en-US"/>
-              </w:rPr>
-            </w:pPr>
+                <w:lang w:val="id-ID"/>
+              </w:rPr>
+            </w:pPr>
+            <w:r>
+              <w:rPr>
+                <w:rFonts w:ascii="Times New Roman" w:hAnsi="Times New Roman" w:cs="Times New Roman"/>
+                <w:color w:val="081C2A"/>
+                <w:sz w:val="24"/>
+                <w:szCs w:val="24"/>
+                <w:shd w:val="clear" w:color="auto" w:fill="FFFFFF"/>
+                <w:lang w:val="id-ID"/>
+              </w:rPr>
+              <w:t>Menutup pemanggilan fungsi deleteBaptis yang dibuka pada line 145</w:t>
+            </w:r>
+          </w:p>
+        </w:tc>
+      </w:tr>
+      <w:tr>
+        <w:tc>
+          <w:tcPr>
+            <w:tcW w:w="704" w:type="dxa"/>
+          </w:tcPr>
+          <w:p>
+            <w:pPr>
+              <w:jc w:val="both"/>
+              <w:rPr>
+                <w:rFonts w:ascii="Times New Roman" w:hAnsi="Times New Roman" w:cs="Times New Roman"/>
+                <w:color w:val="081C2A"/>
+                <w:sz w:val="24"/>
+                <w:szCs w:val="24"/>
+                <w:shd w:val="clear" w:color="auto" w:fill="FFFFFF"/>
+                <w:lang w:val="id-ID"/>
+              </w:rPr>
+            </w:pPr>
+            <w:r>
+              <w:rPr>
+                <w:rFonts w:ascii="Times New Roman" w:hAnsi="Times New Roman" w:cs="Times New Roman"/>
+                <w:color w:val="081C2A"/>
+                <w:sz w:val="24"/>
+                <w:szCs w:val="24"/>
+                <w:shd w:val="clear" w:color="auto" w:fill="FFFFFF"/>
+                <w:lang w:val="id-ID"/>
+              </w:rPr>
+              <w:t>188</w:t>
+            </w:r>
           </w:p>
         </w:tc>
         <w:tc>
@@ -22680,9 +24994,22 @@
                 <w:sz w:val="24"/>
                 <w:szCs w:val="24"/>
                 <w:shd w:val="clear" w:color="auto" w:fill="FFFFFF"/>
-                <w:lang w:val="en-US"/>
-              </w:rPr>
-            </w:pPr>
+                <w:lang w:val="id-ID"/>
+              </w:rPr>
+            </w:pPr>
+            <w:r>
+              <w:rPr>
+                <w:rFonts w:ascii="Times New Roman" w:hAnsi="Times New Roman" w:cs="Times New Roman"/>
+                <w:color w:val="081C2A"/>
+                <w:sz w:val="24"/>
+                <w:szCs w:val="24"/>
+                <w:shd w:val="clear" w:color="auto" w:fill="FFFFFF"/>
+                <w:lang w:val="id-ID"/>
+              </w:rPr>
+              <w:t>Menutup tag &lt;/script&gt; sebagai penanda batas akhir dari javaScript</w:t>
+            </w:r>
+            <w:bookmarkStart w:id="0" w:name="_GoBack"/>
+            <w:bookmarkEnd w:id="0"/>
           </w:p>
         </w:tc>
       </w:tr>

</xml_diff>